<commit_message>
versão do docx feita
</commit_message>
<xml_diff>
--- a/1_to_compile_dissertacao_EM_USO/01_introducao/introducao.docx
+++ b/1_to_compile_dissertacao_EM_USO/01_introducao/introducao.docx
@@ -7,10 +7,154 @@
         <w:pStyle w:val="Title"/>
       </w:pPr>
       <w:r>
-        <w:t xml:space="preserve">Introdução</w:t>
-      </w:r>
-    </w:p>
-    <w:bookmarkStart w:id="20" w:name="título-dissertação"/>
+        <w:t xml:space="preserve">Efeitos</w:t>
+      </w:r>
+      <w:r>
+        <w:t xml:space="preserve"> </w:t>
+      </w:r>
+      <w:r>
+        <w:t xml:space="preserve">explicativos</w:t>
+      </w:r>
+      <w:r>
+        <w:t xml:space="preserve"> </w:t>
+      </w:r>
+      <w:r>
+        <w:t xml:space="preserve">da</w:t>
+      </w:r>
+      <w:r>
+        <w:t xml:space="preserve"> </w:t>
+      </w:r>
+      <w:r>
+        <w:t xml:space="preserve">paisagem</w:t>
+      </w:r>
+      <w:r>
+        <w:t xml:space="preserve"> </w:t>
+      </w:r>
+      <w:r>
+        <w:t xml:space="preserve">na</w:t>
+      </w:r>
+      <w:r>
+        <w:t xml:space="preserve"> </w:t>
+      </w:r>
+      <w:r>
+        <w:t xml:space="preserve">predição</w:t>
+      </w:r>
+      <w:r>
+        <w:t xml:space="preserve"> </w:t>
+      </w:r>
+      <w:r>
+        <w:t xml:space="preserve">da</w:t>
+      </w:r>
+      <w:r>
+        <w:t xml:space="preserve"> </w:t>
+      </w:r>
+      <w:r>
+        <w:t xml:space="preserve">biodiversidade</w:t>
+      </w:r>
+      <w:r>
+        <w:t xml:space="preserve"> </w:t>
+      </w:r>
+      <w:r>
+        <w:t xml:space="preserve">local</w:t>
+      </w:r>
+      <w:r>
+        <w:t xml:space="preserve"> </w:t>
+      </w:r>
+      <w:r>
+        <w:t xml:space="preserve">de</w:t>
+      </w:r>
+      <w:r>
+        <w:t xml:space="preserve"> </w:t>
+      </w:r>
+      <w:r>
+        <w:t xml:space="preserve">árvores:</w:t>
+      </w:r>
+      <w:r>
+        <w:t xml:space="preserve"> </w:t>
+      </w:r>
+      <w:r>
+        <w:t xml:space="preserve">a</w:t>
+      </w:r>
+      <w:r>
+        <w:t xml:space="preserve"> </w:t>
+      </w:r>
+      <w:r>
+        <w:t xml:space="preserve">contribuição</w:t>
+      </w:r>
+      <w:r>
+        <w:t xml:space="preserve"> </w:t>
+      </w:r>
+      <w:r>
+        <w:t xml:space="preserve">de</w:t>
+      </w:r>
+      <w:r>
+        <w:t xml:space="preserve"> </w:t>
+      </w:r>
+      <w:r>
+        <w:t xml:space="preserve">um</w:t>
+      </w:r>
+      <w:r>
+        <w:t xml:space="preserve"> </w:t>
+      </w:r>
+      <w:r>
+        <w:t xml:space="preserve">modelo</w:t>
+      </w:r>
+      <w:r>
+        <w:t xml:space="preserve"> </w:t>
+      </w:r>
+      <w:r>
+        <w:t xml:space="preserve">neutro</w:t>
+      </w:r>
+      <w:r>
+        <w:t xml:space="preserve"> </w:t>
+      </w:r>
+      <w:r>
+        <w:t xml:space="preserve">espacialmente</w:t>
+      </w:r>
+      <w:r>
+        <w:t xml:space="preserve"> </w:t>
+      </w:r>
+      <w:r>
+        <w:t xml:space="preserve">explícito</w:t>
+      </w:r>
+      <w:r>
+        <w:t xml:space="preserve"> </w:t>
+      </w:r>
+      <w:r>
+        <w:t xml:space="preserve">ao</w:t>
+      </w:r>
+      <w:r>
+        <w:t xml:space="preserve"> </w:t>
+      </w:r>
+      <w:r>
+        <w:t xml:space="preserve">debate</w:t>
+      </w:r>
+      <w:r>
+        <w:t xml:space="preserve"> </w:t>
+      </w:r>
+      <w:r>
+        <w:t xml:space="preserve">sobre</w:t>
+      </w:r>
+      <w:r>
+        <w:t xml:space="preserve"> </w:t>
+      </w:r>
+      <w:r>
+        <w:t xml:space="preserve">fragmentação</w:t>
+      </w:r>
+      <w:r>
+        <w:t xml:space="preserve"> </w:t>
+      </w:r>
+      <w:r>
+        <w:t xml:space="preserve">de</w:t>
+      </w:r>
+      <w:r>
+        <w:t xml:space="preserve"> </w:t>
+      </w:r>
+      <w:r>
+        <w:t xml:space="preserve">habitat</w:t>
+      </w:r>
+    </w:p>
+    <w:bookmarkStart w:id="63" w:name="introdução"/>
     <w:p>
       <w:pPr>
         <w:pStyle w:val="Heading1"/>
@@ -25,34 +169,19 @@
         <w:tab/>
       </w:r>
       <w:r>
-        <w:t xml:space="preserve">Título Dissertação:</w:t>
-      </w:r>
-    </w:p>
-    <w:p>
-      <w:pPr>
-        <w:pStyle w:val="FirstParagraph"/>
-      </w:pPr>
-      <w:r>
-        <w:t xml:space="preserve">“</w:t>
-      </w:r>
-      <w:r>
-        <w:t xml:space="preserve">Efeitos explicativos da paisagem na predição da biodiversidade local de árvores: a contribuição de um modelo neutro espacialmente explícito ao debate sobre fragmentação de habitat</w:t>
-      </w:r>
-      <w:r>
-        <w:t xml:space="preserve">”</w:t>
-      </w:r>
-    </w:p>
-    <w:bookmarkEnd w:id="20"/>
-    <w:bookmarkStart w:id="24" w:name="Xc015f0622877aa1af380b00abd40fbfb07d1d6a"/>
-    <w:p>
-      <w:pPr>
-        <w:pStyle w:val="Heading1"/>
+        <w:t xml:space="preserve">Introdução</w:t>
+      </w:r>
+    </w:p>
+    <w:bookmarkStart w:id="21" w:name="Xc015f0622877aa1af380b00abd40fbfb07d1d6a"/>
+    <w:p>
+      <w:pPr>
+        <w:pStyle w:val="Heading2"/>
       </w:pPr>
       <w:r>
         <w:rPr>
           <w:rStyle w:val="SectionNumber"/>
         </w:rPr>
-        <w:t xml:space="preserve">2</w:t>
+        <w:t xml:space="preserve">1.1</w:t>
       </w:r>
       <w:r>
         <w:tab/>
@@ -61,22 +190,141 @@
         <w:t xml:space="preserve">O debate sobre o efeito causal da fragmentação de habitat na biodiversidade remanescente</w:t>
       </w:r>
     </w:p>
-    <w:bookmarkStart w:id="21" w:name="uma-história-recente-do-debate"/>
-    <w:p>
-      <w:pPr>
-        <w:pStyle w:val="Heading2"/>
+    <w:p>
+      <w:pPr>
+        <w:pStyle w:val="FirstParagraph"/>
+      </w:pPr>
+      <w:r>
+        <w:t xml:space="preserve">Não há consenso sobre o impacto da conversão de habitat na biodiversidade remanescente nos ecossistemas terrestres (</w:t>
+      </w:r>
+      <w:r>
+        <w:t xml:space="preserve">Fletcher Jr et al. (2018)</w:t>
+      </w:r>
+      <w:r>
+        <w:t xml:space="preserve">,</w:t>
+      </w:r>
+      <w:r>
+        <w:t xml:space="preserve"> </w:t>
+      </w:r>
+      <w:r>
+        <w:t xml:space="preserve">Fahrig et al. (2019)</w:t>
+      </w:r>
+      <w:r>
+        <w:t xml:space="preserve">,</w:t>
+      </w:r>
+      <w:r>
+        <w:t xml:space="preserve"> </w:t>
+      </w:r>
+      <w:r>
+        <w:t xml:space="preserve">Miller-Rushing et al. (2019)</w:t>
+      </w:r>
+      <w:r>
+        <w:t xml:space="preserve">,</w:t>
+      </w:r>
+      <w:r>
+        <w:t xml:space="preserve"> </w:t>
+      </w:r>
+      <w:r>
+        <w:t xml:space="preserve">Valente et al. (2023)</w:t>
+      </w:r>
+      <w:r>
+        <w:t xml:space="preserve">). Um grupo de pesquisa defende que existem dois efeitos independentes: efeito de perda per se de área e efeito de fragmentação per se - que é o efeito da mudança da configuração espacial, controlado pelo efeito da perda de área (</w:t>
+      </w:r>
+      <w:r>
+        <w:t xml:space="preserve">Fahrig (2003)</w:t>
+      </w:r>
+      <w:r>
+        <w:t xml:space="preserve">,</w:t>
+      </w:r>
+      <w:r>
+        <w:t xml:space="preserve"> </w:t>
+      </w:r>
+      <w:r>
+        <w:t xml:space="preserve">Fahrig (2017)</w:t>
+      </w:r>
+      <w:r>
+        <w:t xml:space="preserve">,</w:t>
+      </w:r>
+      <w:r>
+        <w:t xml:space="preserve"> </w:t>
+      </w:r>
+      <w:r>
+        <w:t xml:space="preserve">Fahrig (2020)</w:t>
+      </w:r>
+      <w:r>
+        <w:t xml:space="preserve">,</w:t>
+      </w:r>
+      <w:r>
+        <w:t xml:space="preserve"> </w:t>
+      </w:r>
+      <w:r>
+        <w:t xml:space="preserve">Fahrig (2019)</w:t>
+      </w:r>
+      <w:r>
+        <w:t xml:space="preserve">;</w:t>
+      </w:r>
+      <w:r>
+        <w:t xml:space="preserve"> </w:t>
+      </w:r>
+      <w:r>
+        <w:t xml:space="preserve">Fahrig et al. (2019)</w:t>
+      </w:r>
+      <w:r>
+        <w:t xml:space="preserve">). Outro grupo de pesquisa defende que existe um processo comum de perda e fragmentação de habitat (</w:t>
+      </w:r>
+      <w:r>
+        <w:t xml:space="preserve">Didham et al. (2012)</w:t>
+      </w:r>
+      <w:r>
+        <w:t xml:space="preserve">,</w:t>
+      </w:r>
+      <w:r>
+        <w:t xml:space="preserve"> </w:t>
+      </w:r>
+      <w:r>
+        <w:t xml:space="preserve">Fletcher Jr et al. (2018)</w:t>
+      </w:r>
+      <w:r>
+        <w:t xml:space="preserve">), que resultaria em um único efeito comum de fragmentação total (e.g.</w:t>
+      </w:r>
+      <w:r>
+        <w:t xml:space="preserve"> </w:t>
+      </w:r>
+      <w:r>
+        <w:t xml:space="preserve">Haddad et al. (2015)</w:t>
+      </w:r>
+      <w:r>
+        <w:t xml:space="preserve"> </w:t>
+      </w:r>
+      <w:r>
+        <w:t xml:space="preserve">e</w:t>
+      </w:r>
+      <w:r>
+        <w:t xml:space="preserve"> </w:t>
+      </w:r>
+      <w:r>
+        <w:t xml:space="preserve">Gonçalves-Souza et al. (2025)</w:t>
+      </w:r>
+      <w:r>
+        <w:t xml:space="preserve">).</w:t>
+      </w:r>
+    </w:p>
+    <w:bookmarkStart w:id="20" w:name="X03fe817ba5801d6e04f0aa6ac208c5fed82f7e8"/>
+    <w:p>
+      <w:pPr>
+        <w:pStyle w:val="Heading3"/>
       </w:pPr>
       <w:r>
         <w:rPr>
           <w:rStyle w:val="SectionNumber"/>
         </w:rPr>
-        <w:t xml:space="preserve">2.1</w:t>
+        <w:t xml:space="preserve">1.1.1</w:t>
       </w:r>
       <w:r>
         <w:tab/>
       </w:r>
       <w:r>
-        <w:t xml:space="preserve">Uma história recente do debate</w:t>
+        <w:t xml:space="preserve">Os propostos efeitos da paisagem poderiam ser estimados experimentalmente</w:t>
       </w:r>
     </w:p>
     <w:p>
@@ -84,12 +332,208 @@
         <w:pStyle w:val="FirstParagraph"/>
       </w:pPr>
       <w:r>
-        <w:t xml:space="preserve">Não há consenso sobre o impacto da conversão de habitat na biodiversidade remanescente (</w:t>
+        <w:t xml:space="preserve">Esses propostos efeitos da paisagem poderiam ser estimados experimentalmente (</w:t>
+      </w:r>
+      <w:r>
+        <w:t xml:space="preserve">Haddad et al. (2015)</w:t>
+      </w:r>
+      <w:r>
+        <w:t xml:space="preserve"> </w:t>
+      </w:r>
+      <w:r>
+        <w:t xml:space="preserve">e</w:t>
+      </w:r>
+      <w:r>
+        <w:t xml:space="preserve"> </w:t>
+      </w:r>
+      <w:r>
+        <w:t xml:space="preserve">Fahrig (2020)</w:t>
+      </w:r>
+      <w:r>
+        <w:t xml:space="preserve">). O efeito total da fragmentação pode ser estimado experimentalmente ao contrastar uma paisagem prístina, sem perda de cobertura florestal, com uma paisagem fragmentada ao longo de um gradiente de cobertura florestal (</w:t>
+      </w:r>
+      <w:r>
+        <w:t xml:space="preserve">Didham et al. (2012)</w:t>
+      </w:r>
+      <w:r>
+        <w:t xml:space="preserve">;</w:t>
+      </w:r>
+      <w:r>
+        <w:t xml:space="preserve"> </w:t>
+      </w:r>
+      <w:r>
+        <w:t xml:space="preserve">Haddad et al. (2015)</w:t>
+      </w:r>
+      <w:r>
+        <w:t xml:space="preserve">;</w:t>
+      </w:r>
+      <w:r>
+        <w:t xml:space="preserve"> </w:t>
+      </w:r>
+      <w:r>
+        <w:t xml:space="preserve">Valente et al. (2023)</w:t>
+      </w:r>
+      <w:r>
+        <w:t xml:space="preserve">). Como essas paisagens diferem tanto na perda quanto na fragmentação de habitat (</w:t>
+      </w:r>
+      <w:r>
+        <w:t xml:space="preserve">Didham et al. (2012)</w:t>
+      </w:r>
+      <w:r>
+        <w:t xml:space="preserve">;</w:t>
+      </w:r>
+      <w:r>
+        <w:t xml:space="preserve"> </w:t>
+      </w:r>
+      <w:r>
+        <w:t xml:space="preserve">Valente et al. (2023)</w:t>
+      </w:r>
+      <w:r>
+        <w:t xml:space="preserve">), e assumindo que todas as demais características sejam mantidas constantes, esse contraste revelaria o efeito combinado da mudança na configuração espacial e na cobertura florestal (</w:t>
+      </w:r>
+      <w:r>
+        <w:t xml:space="preserve">Haddad et al. (2015)</w:t>
+      </w:r>
+      <w:r>
+        <w:t xml:space="preserve">,</w:t>
+      </w:r>
+      <w:r>
+        <w:t xml:space="preserve"> </w:t>
+      </w:r>
+      <w:r>
+        <w:t xml:space="preserve">Gonçalves-Souza et al. (2025)</w:t>
+      </w:r>
+      <w:r>
+        <w:t xml:space="preserve">.</w:t>
+      </w:r>
+    </w:p>
+    <w:p>
+      <w:pPr>
+        <w:pStyle w:val="BodyText"/>
+      </w:pPr>
+      <w:r>
+        <w:t xml:space="preserve">Para o grupo que pressupõe independência entre os efeitos da perda de habitat e da mudança na configuração espacial, a estimativa experimental desses efeitos requer a adição de um novo tratamento: paisagens com a mesma cobertura florestal, mas com diferentes configurações espaciais (</w:t>
+      </w:r>
+      <w:r>
+        <w:t xml:space="preserve">Fahrig (2020)</w:t>
+      </w:r>
+      <w:r>
+        <w:t xml:space="preserve">). Um exemplo seria uma paisagem onde o habitat remanescente está todo aglomerado, minimizando a complexidade espacial (</w:t>
+      </w:r>
+      <w:r>
+        <w:t xml:space="preserve">Valente et al. (2023)</w:t>
+      </w:r>
+      <w:r>
+        <w:t xml:space="preserve">). Dessa forma, dois efeitos distintos poderiam ser estimados: o efeito de área per se e o efeito de fragmentação per se. O efeito de perda de área per se é o contraste entre a paisagem prístina com a paisagem aglomerada, pois ambas possuem a mesma configuração espacial, diferindo apenas na cobertura florestal (</w:t>
+      </w:r>
+      <w:r>
+        <w:t xml:space="preserve">Fahrig (2020)</w:t>
+      </w:r>
+      <w:r>
+        <w:t xml:space="preserve">;</w:t>
+      </w:r>
+      <w:r>
+        <w:t xml:space="preserve"> </w:t>
+      </w:r>
+      <w:r>
+        <w:t xml:space="preserve">Valente et al. (2023)</w:t>
+      </w:r>
+      <w:r>
+        <w:t xml:space="preserve">). O efeito da fragmentação per se é o contraste entre a paisagem fragmentada e a paisagem aglomerada, pois a única diferença entre elas é a complexidade espacial do habitat remanescente – a quantidade total de habitat permanece constante (</w:t>
+      </w:r>
+      <w:r>
+        <w:t xml:space="preserve">Fahrig (2020)</w:t>
+      </w:r>
+      <w:r>
+        <w:t xml:space="preserve">;</w:t>
+      </w:r>
+      <w:r>
+        <w:t xml:space="preserve"> </w:t>
+      </w:r>
+      <w:r>
+        <w:t xml:space="preserve">Valente et al. (2023)</w:t>
+      </w:r>
+      <w:r>
+        <w:t xml:space="preserve">).</w:t>
+      </w:r>
+    </w:p>
+    <w:p>
+      <w:pPr>
+        <w:pStyle w:val="BodyText"/>
+      </w:pPr>
+      <w:r>
+        <w:t xml:space="preserve">Contudo, experimentos em escala de paisagem são inviáveis para ecossistemas florestais como a Floresta Atlântica, onde grande parte da cobertura original foi reduzida a pequenos fragmentos isolados, com poucas grandes áreas preservadas (</w:t>
+      </w:r>
+      <w:r>
+        <w:t xml:space="preserve">Vancine et al. (2024)</w:t>
+      </w:r>
+      <w:r>
+        <w:t xml:space="preserve">). Dada a inviabilidade de experimentos na escala da paisagem, os efeitos da paisagem são estimados a partir de dados observacionais (</w:t>
+      </w:r>
+      <w:r>
+        <w:t xml:space="preserve">Fahrig (2017)</w:t>
+      </w:r>
+      <w:r>
+        <w:t xml:space="preserve">;</w:t>
+      </w:r>
+      <w:r>
+        <w:t xml:space="preserve"> </w:t>
+      </w:r>
+      <w:r>
+        <w:t xml:space="preserve">Fahrig (2020)</w:t>
+      </w:r>
+      <w:r>
+        <w:t xml:space="preserve">;</w:t>
+      </w:r>
+      <w:r>
+        <w:t xml:space="preserve"> </w:t>
+      </w:r>
+      <w:r>
+        <w:t xml:space="preserve">Püttker et al. (2020)</w:t>
+      </w:r>
+      <w:r>
+        <w:t xml:space="preserve">). No entanto, essa abordagem depende da validade do modelo causal e da escolha de métricas que representem os efeitos causais pressupostos (</w:t>
+      </w:r>
+      <w:r>
+        <w:t xml:space="preserve">Pearl et al. (2016)</w:t>
+      </w:r>
+      <w:r>
+        <w:t xml:space="preserve">). Como não há consenso sobre a conceituação do problema, também não há acordo sobre quais métricas devem ser usadas (</w:t>
       </w:r>
       <w:r>
         <w:t xml:space="preserve">Fletcher Jr et al. (2018)</w:t>
       </w:r>
       <w:r>
+        <w:t xml:space="preserve">;</w:t>
+      </w:r>
+      <w:r>
+        <w:t xml:space="preserve"> </w:t>
+      </w:r>
+      <w:r>
+        <w:t xml:space="preserve">Fahrig et al. (2019)</w:t>
+      </w:r>
+      <w:r>
+        <w:t xml:space="preserve">;</w:t>
+      </w:r>
+      <w:r>
+        <w:t xml:space="preserve"> </w:t>
+      </w:r>
+      <w:r>
+        <w:t xml:space="preserve">Valente et al. (2023)</w:t>
+      </w:r>
+      <w:r>
+        <w:t xml:space="preserve">). Empiricamente, as métricas de configuração espacial não são independentes da proporção de cobertura florestal (</w:t>
+      </w:r>
+      <w:r>
+        <w:t xml:space="preserve">Villard and Metzger (2014)</w:t>
+      </w:r>
+      <w:r>
+        <w:t xml:space="preserve">), tornando o debate ainda mais polarizado. Cada grupo tende a adotar métricas e métodos que refletem suas concepções sobre a conversão de habitat, sem que haja consenso sobre a adequação das estimativas ou sobre a escala espacial da análise dos dados (</w:t>
+      </w:r>
+      <w:r>
+        <w:t xml:space="preserve">Fletcher Jr et al. (2018)</w:t>
+      </w:r>
+      <w:r>
         <w:t xml:space="preserve">,</w:t>
       </w:r>
       <w:r>
@@ -105,98 +549,15 @@
         <w:t xml:space="preserve"> </w:t>
       </w:r>
       <w:r>
-        <w:t xml:space="preserve">Miller-Rushing et al. (2019)</w:t>
-      </w:r>
-      <w:r>
-        <w:t xml:space="preserve">,</w:t>
-      </w:r>
-      <w:r>
-        <w:t xml:space="preserve"> </w:t>
-      </w:r>
-      <w:r>
-        <w:t xml:space="preserve">Valente et al. (2023a)</w:t>
-      </w:r>
-      <w:r>
-        <w:t xml:space="preserve">). Um episódio recente desse debate envolveu a divergência entre duas revisões que analisaram dados experimentais e observacionais:</w:t>
-      </w:r>
-      <w:r>
-        <w:t xml:space="preserve"> </w:t>
-      </w:r>
-      <w:r>
-        <w:t xml:space="preserve">Haddad et al. (2015)</w:t>
-      </w:r>
-      <w:r>
-        <w:t xml:space="preserve">, que avaliou experimentos de fragmentação na escala do fragmento florestal, e</w:t>
-      </w:r>
-      <w:r>
-        <w:t xml:space="preserve"> </w:t>
-      </w:r>
-      <w:r>
-        <w:t xml:space="preserve">Fahrig (2017)</w:t>
-      </w:r>
-      <w:r>
-        <w:t xml:space="preserve">,</w:t>
-      </w:r>
-      <w:r>
-        <w:t xml:space="preserve"> </w:t>
-      </w:r>
-      <w:r>
-        <w:t xml:space="preserve">Fahrig (2020)</w:t>
-      </w:r>
-      <w:r>
-        <w:t xml:space="preserve">, que examinaram os efeitos da fragmentação na escala da paisagem (</w:t>
-      </w:r>
-      <w:r>
-        <w:t xml:space="preserve">Valente et al. (2023b)</w:t>
-      </w:r>
-      <w:r>
-        <w:t xml:space="preserve">). Enquanto</w:t>
-      </w:r>
-      <w:r>
-        <w:t xml:space="preserve"> </w:t>
-      </w:r>
-      <w:r>
-        <w:t xml:space="preserve">Haddad et al. (2015)</w:t>
-      </w:r>
-      <w:r>
-        <w:t xml:space="preserve"> </w:t>
-      </w:r>
-      <w:r>
-        <w:t xml:space="preserve">concluiu que a fragmentação do habitat tem um impacto negativo significativo sobre a biodiversidade, a síntese de Fahrig sugeriu que a fragmentação per se – isto é, a mudança na configuração espacial sem a perda de cobertura florestal – geralmente tem efeitos irrelevantes ou até positivos sobre a biodiversidade (</w:t>
-      </w:r>
-      <w:r>
-        <w:t xml:space="preserve">Fahrig (2017)</w:t>
-      </w:r>
-      <w:r>
-        <w:t xml:space="preserve">,</w:t>
-      </w:r>
-      <w:r>
-        <w:t xml:space="preserve"> </w:t>
-      </w:r>
-      <w:r>
-        <w:t xml:space="preserve">Fahrig (2020)</w:t>
-      </w:r>
-      <w:r>
-        <w:t xml:space="preserve">). Essas conclusões divergentes refletem concepções distintas sobre o processo de perda de cobertura florestal (</w:t>
-      </w:r>
-      <w:r>
-        <w:t xml:space="preserve">Didham et al. (2012)</w:t>
-      </w:r>
-      <w:r>
-        <w:t xml:space="preserve">;</w:t>
-      </w:r>
-      <w:r>
-        <w:t xml:space="preserve"> </w:t>
-      </w:r>
-      <w:r>
-        <w:t xml:space="preserve">Fahrig (2019)</w:t>
-      </w:r>
-      <w:r>
-        <w:t xml:space="preserve">). Enquanto Haddad et al. consideram a perda de habitat e a fragmentação espacial como partes interligadas de um único processo de fragmentação, Fahrig et al. argumentam que se tratam de processos distintos, sendo a fragmentação per se uma alteração na complexidade espacial que ocorre independentemente da perda de cobertura.</w:t>
-      </w:r>
-    </w:p>
+        <w:t xml:space="preserve">Valente et al. (2023)</w:t>
+      </w:r>
+      <w:r>
+        <w:t xml:space="preserve">).</w:t>
+      </w:r>
+    </w:p>
+    <w:bookmarkEnd w:id="20"/>
     <w:bookmarkEnd w:id="21"/>
-    <w:bookmarkStart w:id="22" w:name="Xec4226a13b5a2562bce36feb5e3fbf2799c6ab1"/>
+    <w:bookmarkStart w:id="22" w:name="X4e92a27f47d0ed154baeaa7a038491dd83bdcd6"/>
     <w:p>
       <w:pPr>
         <w:pStyle w:val="Heading2"/>
@@ -205,13 +566,13 @@
         <w:rPr>
           <w:rStyle w:val="SectionNumber"/>
         </w:rPr>
-        <w:t xml:space="preserve">2.2</w:t>
+        <w:t xml:space="preserve">1.2</w:t>
       </w:r>
       <w:r>
         <w:tab/>
       </w:r>
       <w:r>
-        <w:t xml:space="preserve">Uma definição dos efeitos causais dos grupo de pesquisa em debate</w:t>
+        <w:t xml:space="preserve">Simulação de efeitos explicativos a partir de dados observacionais</w:t>
       </w:r>
     </w:p>
     <w:p>
@@ -219,7 +580,28 @@
         <w:pStyle w:val="FirstParagraph"/>
       </w:pPr>
       <w:r>
-        <w:t xml:space="preserve">Assim, os grupos de pesquisa em debate propõem distintos efeitos causais da perda de cobertura florestal na biodiversidade remanescente. Para o grupo que considera a perda de habitat e a fragmentação como um único processo, o efeito total da fragmentação pode ser estimado experimentalmente ao contrastar uma paisagem prístina, sem perda de cobertura florestal, com uma paisagem fragmentada ao longo de um gradiente de cobertura florestal (Didham et al. 2012; Haddad et al. 2015; Valente et al. 2023). Como essas paisagens diferem tanto na perda quanto na fragmentação de habitat (Didham et al. 2012; Valente et al. 2023), e assumindo que todas as demais características sejam mantidas constantes, esse contraste revelaria o efeito combinado desses processos.</w:t>
+        <w:t xml:space="preserve">Apesar do impasse conceitual, há consenso sobre o papel central da conectividade — a movimentação de indivíduos entre fragmentos — como mecanismo explicativo dos efeitos da paisagem (</w:t>
+      </w:r>
+      <w:r>
+        <w:t xml:space="preserve">Riva et al. (2024)</w:t>
+      </w:r>
+      <w:r>
+        <w:t xml:space="preserve">). Isso abre espaço para o uso de modelos mecanísticos capazes de simular a conectividade em diferentes cenários hipotéticos de paisagem a partir dos mesmos dados observacionais. Se esse modelo for capaz de reproduzir a conectividade nos três tipos de paisagens hipotéticas, então é possível obter os efeitos propostos pelo contraste da simulação em diferentes paisagens para uma mesma observação (</w:t>
+      </w:r>
+      <w:r>
+        <w:t xml:space="preserve">Marshall and Galea (2014)</w:t>
+      </w:r>
+      <w:r>
+        <w:t xml:space="preserve">;</w:t>
+      </w:r>
+      <w:r>
+        <w:t xml:space="preserve"> </w:t>
+      </w:r>
+      <w:r>
+        <w:t xml:space="preserve">Arnold et al. (2018)</w:t>
+      </w:r>
+      <w:r>
+        <w:t xml:space="preserve">). Dessa forma é possível usar o mesmo tipo de dado empírico, usado na análise estatística de dados observacionais, para calibrar, validar e interpretar o modelo mecanístico.</w:t>
       </w:r>
     </w:p>
     <w:p>
@@ -227,7 +609,91 @@
         <w:pStyle w:val="BodyText"/>
       </w:pPr>
       <w:r>
-        <w:t xml:space="preserve">Já para o grupo que pressupõe independência entre os efeitos da perda de habitat e da mudança na configuração espacial, a estimativa experimental desses efeitos requer a adição de um novo tratamento: paisagens com a mesma cobertura florestal, mas com diferentes configurações espaciais (Fahrig et al. 2022). Um exemplo seria uma paisagem onde o habitat remanescente está todo aglomerado, minimizando a complexidade espacial (Valente et al. 2023). Dessa forma, dois efeitos distintos poderiam ser estimados: o efeito de área per se e o efeito de fragmentação per se. O efeito de perda de área per se pode ser obtido ao contrastar a paisagem prístina com a paisagem aglomerada, pois ambas teriam a mesma configuração espacial, diferindo apenas na cobertura florestal (Fahrig et al. 2022; Valente et al. 2023). Já o efeito da fragmentação per se poderia ser determinado ao contrastar a paisagem fragmentada com a paisagem aglomerada, pois a única diferença entre elas seria a complexidade espacial do habitat remanescente – a quantidade total de habitat permaneceria constante (Fahrig et al. 2022; Valente et al. 2023).</w:t>
+        <w:t xml:space="preserve">Uma classe de modelos usados como primeira aproximação para descrever a comunidade arbórea são os modelos neutros (</w:t>
+      </w:r>
+      <w:r>
+        <w:t xml:space="preserve">Leibold and Chase (2018)</w:t>
+      </w:r>
+      <w:r>
+        <w:t xml:space="preserve">;</w:t>
+      </w:r>
+      <w:r>
+        <w:t xml:space="preserve"> </w:t>
+      </w:r>
+      <w:r>
+        <w:t xml:space="preserve">Chase et al. (2020)</w:t>
+      </w:r>
+      <w:r>
+        <w:t xml:space="preserve">). Entre esses, destaca-se o modelo neutro espacialmente explícito (MNEE), que foi validado em paisagens simuladas (</w:t>
+      </w:r>
+      <w:r>
+        <w:t xml:space="preserve">Campos et al. (2012)</w:t>
+      </w:r>
+      <w:r>
+        <w:t xml:space="preserve">;</w:t>
+      </w:r>
+      <w:r>
+        <w:t xml:space="preserve"> </w:t>
+      </w:r>
+      <w:r>
+        <w:t xml:space="preserve">Campos et al. (2013)</w:t>
+      </w:r>
+      <w:r>
+        <w:t xml:space="preserve">;</w:t>
+      </w:r>
+      <w:r>
+        <w:t xml:space="preserve"> </w:t>
+      </w:r>
+      <w:r>
+        <w:t xml:space="preserve">Claudino et al. (2015)</w:t>
+      </w:r>
+      <w:r>
+        <w:t xml:space="preserve">). O MNEE reproduz a geometria estocástica dos indivíduos, na qual a dispersão é probabilística e limitada, resultando em forte agregação de coespecíficos e influenciada pela configuração espacial (</w:t>
+      </w:r>
+      <w:r>
+        <w:t xml:space="preserve">McGill (2010)</w:t>
+      </w:r>
+      <w:r>
+        <w:t xml:space="preserve">;</w:t>
+      </w:r>
+      <w:r>
+        <w:t xml:space="preserve"> </w:t>
+      </w:r>
+      <w:r>
+        <w:t xml:space="preserve">May et al. (2015)</w:t>
+      </w:r>
+      <w:r>
+        <w:t xml:space="preserve">,</w:t>
+      </w:r>
+      <w:r>
+        <w:t xml:space="preserve"> </w:t>
+      </w:r>
+      <w:r>
+        <w:t xml:space="preserve">May et al. (2016)</w:t>
+      </w:r>
+      <w:r>
+        <w:t xml:space="preserve">). No MNEE, a colonização é determinada tanto pela capacidade de dispersão dos propágulos quanto pela distância entre a fonte de propágulo e os habitats disponíveis (</w:t>
+      </w:r>
+      <w:r>
+        <w:t xml:space="preserve">Rosindell et al. (2008)</w:t>
+      </w:r>
+      <w:r>
+        <w:t xml:space="preserve">). Ao replicar essa geometria estocástica de forma dinâmica, o MNEE assegura que a simulação expressa a conectividade entre a parcela amostrada e a paisagem circundante, refletindo a interação do espaço na competição entre indivíduos (</w:t>
+      </w:r>
+      <w:r>
+        <w:t xml:space="preserve">Campos et al. (2012)</w:t>
+      </w:r>
+      <w:r>
+        <w:t xml:space="preserve">,</w:t>
+      </w:r>
+      <w:r>
+        <w:t xml:space="preserve"> </w:t>
+      </w:r>
+      <w:r>
+        <w:t xml:space="preserve">Campos et al. (2013)</w:t>
+      </w:r>
+      <w:r>
+        <w:t xml:space="preserve">).</w:t>
       </w:r>
     </w:p>
     <w:p>
@@ -235,11 +701,32 @@
         <w:pStyle w:val="BodyText"/>
       </w:pPr>
       <w:r>
-        <w:t xml:space="preserve">Contudo, experimentos em escala de paisagem são inviáveis para ecossistemas florestais como a Floresta a Atlântica, onde grande parte da cobertura original foi reduzida a pequenos fragmentos isolados, com poucas grandes áreas preservadas (Vancine et al. 202[b]4). Dada essa limitação, os efeitos da paisagem ao longo do gradiente de cobertura florestal precisam ser estimados a partir de dados observacionais (Fahrig 2017, 2020; Puttker et al. 2020). Dentro da tradição estatística, se um modelo conceitual de relações causais for válido, é possível interpretar efeitos estimados a partir de dados observacionais da mesma forma que em um experimento (Pearl et al. 2016). No entanto, além da escolha da hipótese causal, essa abordagem exige a escolha de métricas que representem os efeitos causais pressupostos. Como não há consenso sobre a conceituação do problema, também não há acordo sobre quais métricas devem ser usadas para representar a complexidade da configuração espacial (Fletcher Jr et al. 2018; Fahrig et al. 2019; Valente et al. 2023). Além disso, empiricamente, as métricas de complexidade espacial do habitat não são independentes da proporção de cobertura florestal (Villard &amp; Metzger 2014), tornando o debate ainda mais polarizado. Cada grupo tende a adotar métricas que refletem suas concepções teóricas, sem que haja consenso sobre a adequação das estimativas dos efeitos propostos (Valente et al. 2023).</w:t>
+        <w:t xml:space="preserve">O único parâmetro livre de MNEE é a taxa U, de entrada de novas espécies na paisagem. Esse parâmetro pode ser calibrado para que MNEE reproduza a riqueza local de espécies, dado um grau de limitação à dispersão e paisagem hipotética (</w:t>
+      </w:r>
+      <w:r>
+        <w:t xml:space="preserve">Rosindell et al. (2008)</w:t>
+      </w:r>
+      <w:r>
+        <w:t xml:space="preserve">,</w:t>
+      </w:r>
+      <w:r>
+        <w:t xml:space="preserve"> </w:t>
+      </w:r>
+      <w:r>
+        <w:t xml:space="preserve">Thompson et al. (2020)</w:t>
+      </w:r>
+      <w:r>
+        <w:t xml:space="preserve">). Quanto maior a taxa U estimada em uma paisagem hipotética em relação a outra, maior a perda local de espécies por deriva que não é compensada pela imigração de novas espécies vindas da paisagem para a parcela (</w:t>
+      </w:r>
+      <w:r>
+        <w:t xml:space="preserve">May et al. (2012)</w:t>
+      </w:r>
+      <w:r>
+        <w:t xml:space="preserve">). Assim, a taxa U ajustada pela riqueza observada permite a comparação das paisagens hipotéticas. Além disso, o parâmetro U ajustado pela riqueza também pode ser usado para estimar a extensão espacial da paisagem, controlado pelo grau de limitação de dispersão (Apêndice Efeito de Escalar)</w:t>
       </w:r>
     </w:p>
     <w:bookmarkEnd w:id="22"/>
-    <w:bookmarkStart w:id="23" w:name="pontos-em-comum"/>
+    <w:bookmarkStart w:id="23" w:name="objetivo"/>
     <w:p>
       <w:pPr>
         <w:pStyle w:val="Heading2"/>
@@ -248,13 +735,13 @@
         <w:rPr>
           <w:rStyle w:val="SectionNumber"/>
         </w:rPr>
-        <w:t xml:space="preserve">2.3</w:t>
+        <w:t xml:space="preserve">1.3</w:t>
       </w:r>
       <w:r>
         <w:tab/>
       </w:r>
       <w:r>
-        <w:t xml:space="preserve">Pontos em comum</w:t>
+        <w:t xml:space="preserve">Objetivo</w:t>
       </w:r>
     </w:p>
     <w:p>
@@ -262,313 +749,99 @@
         <w:pStyle w:val="FirstParagraph"/>
       </w:pPr>
       <w:r>
-        <w:t xml:space="preserve">Além dos pressupostos explícitos nos modelos conceituais de relações causais, ambos os grupos de pesquisa fazem suposições adicionais ao analisar dados observacionais. Essas análises correlacionam padrões de diversidade com as características da paisagem amostrada, assumindo que tais características influenciaram os padrões de biodiversidade observados (</w:t>
-      </w:r>
-      <w:r>
-        <w:t xml:space="preserve">Fahrig (2017)</w:t>
-      </w:r>
-      <w:r>
-        <w:t xml:space="preserve">,</w:t>
-      </w:r>
-      <w:r>
-        <w:t xml:space="preserve"> </w:t>
-      </w:r>
-      <w:r>
-        <w:t xml:space="preserve">Fahrig (2020)</w:t>
-      </w:r>
-      <w:r>
-        <w:t xml:space="preserve">,</w:t>
-      </w:r>
-      <w:r>
-        <w:t xml:space="preserve"> </w:t>
-      </w:r>
-      <w:r>
-        <w:t xml:space="preserve">Watling et al. (2020)</w:t>
-      </w:r>
-      <w:r>
-        <w:t xml:space="preserve">,</w:t>
-      </w:r>
-      <w:r>
-        <w:t xml:space="preserve"> </w:t>
-      </w:r>
-      <w:r>
-        <w:t xml:space="preserve">Püttker et al. (2020)</w:t>
-      </w:r>
-      <w:r>
-        <w:t xml:space="preserve">,</w:t>
-      </w:r>
-      <w:r>
-        <w:t xml:space="preserve"> </w:t>
-      </w:r>
-      <w:r>
-        <w:t xml:space="preserve">Riva and Fahrig (2022)</w:t>
-      </w:r>
-      <w:r>
-        <w:t xml:space="preserve">). Esse pressuposto de contemporaneidade implica a constância das características da paisagem relevantes para gerar os padrões de biodiversidade e a ausência de atrasos na resposta da biodiversidade remanescente, sendo amplamente adotado na ecologia de paisagens, especialmente em contextos onde os dados disponíveis são escassos e estáticos (</w:t>
-      </w:r>
-      <w:r>
-        <w:t xml:space="preserve">Frazier and Kedron (2017)</w:t>
-      </w:r>
-      <w:r>
-        <w:t xml:space="preserve">). Em geral, bases de dados que compilam estudos observacionais contêm apenas uma classificação genérica do grau de preservação da parcela amostrada, sem informações detalhadas sobre a paisagem ao redor (Lima et al. 2015[d]; chase2019fragsads[e]). Dessa forma, alguns estudos optam por estratificar os sítios com base no grau de preservação informado na base de dados (e.g.,</w:t>
-      </w:r>
-      <w:r>
-        <w:t xml:space="preserve"> </w:t>
-      </w:r>
-      <w:r>
-        <w:t xml:space="preserve">Fahrig (2017)</w:t>
-      </w:r>
-      <w:r>
-        <w:t xml:space="preserve">,</w:t>
-      </w:r>
-      <w:r>
-        <w:t xml:space="preserve"> </w:t>
-      </w:r>
-      <w:r>
-        <w:t xml:space="preserve">Fahrig (2020)</w:t>
-      </w:r>
-      <w:r>
-        <w:t xml:space="preserve">,</w:t>
-      </w:r>
-      <w:r>
-        <w:t xml:space="preserve"> </w:t>
-      </w:r>
-      <w:r>
-        <w:t xml:space="preserve">Riva and Fahrig (2022)</w:t>
-      </w:r>
-      <w:r>
-        <w:t xml:space="preserve">).</w:t>
-      </w:r>
-    </w:p>
-    <w:p>
-      <w:pPr>
-        <w:pStyle w:val="BodyText"/>
-      </w:pPr>
-      <w:r>
-        <w:t xml:space="preserve">Outro ponto comum entre os grupos é a definição de uma escala espacial de análise, que determina a extensão na qual as métricas escolhidas serão calculadas ou as paisagens serão manipuladas experimentalmente. Todas as métricas do padrão espacial da paisagem são mensuradas em uma escala específica (Fahrig 2003,</w:t>
-      </w:r>
-      <w:r>
-        <w:t xml:space="preserve"> </w:t>
-      </w:r>
-      <w:r>
-        <w:t xml:space="preserve">Fahrig (2017)</w:t>
-      </w:r>
-      <w:r>
-        <w:t xml:space="preserve">,</w:t>
-      </w:r>
-      <w:r>
-        <w:t xml:space="preserve"> </w:t>
-      </w:r>
-      <w:r>
-        <w:t xml:space="preserve">Fahrig (2020)</w:t>
-      </w:r>
-      <w:r>
-        <w:t xml:space="preserve">,</w:t>
-      </w:r>
-      <w:r>
-        <w:t xml:space="preserve"> </w:t>
-      </w:r>
-      <w:r>
-        <w:t xml:space="preserve">Riva and Fahrig (2022)</w:t>
-      </w:r>
-      <w:r>
-        <w:t xml:space="preserve">, Puttker et al. 2020, Valente et al. 2023, Fletcher Jr et al. 2023). Por exemplo, no caso da estimativa experimental do efeito de fragmentação per se é necessário definir a extensão espacial utilizada para determinar o habitat que será aglomerado ao redor da área amostrada.</w:t>
-      </w:r>
-      <w:r>
-        <w:t xml:space="preserve"> </w:t>
-      </w:r>
-      <w:r>
-        <w:t xml:space="preserve">Recentemente, os grupos de pesquisa mapearam algumas convergências conceituais. Em um artigo conjunto, representantes de ambos os grupos reconheceram a importância da conectividade para compreender os efeitos da paisagem na biodiversidade remanescente (</w:t>
-      </w:r>
-      <w:r>
-        <w:t xml:space="preserve">Riva et al. (2024)</w:t>
-      </w:r>
-      <w:r>
-        <w:t xml:space="preserve">). A ênfase na conectividade pode ser justificada pela aplicação da teoria de metacomunidades na interpretação de evidências para a conservação (Chase et al. 2020).</w:t>
+        <w:t xml:space="preserve">Nosso objetivo é estimar os efeitos da paisagem sobre a manutenção da biodiversidade local — expressa em termos de riqueza de espécies (S) e distribuição de abundância de espécies (em inglês species abundance distribution, SAD) — de comunidades arbóreas na Floresta Atlântica. Para isso, utilizamos um modelo neutro espacialmente explícito (MNEE) como ferramenta de primeira aproximação. A escala da paisagem considerada em cada cenário foi ajustada de acordo com o grau de limitação à dispersão, representando a área da paisagem que deve estar contribuindo com propágulos para a parcela, na ausência de perda de cobertura florestal. Dado esse grau de limitação, a taxa U (entrada de novas espécies na paisagem) foi calibrada de forma a reproduzir a riqueza local observada, pressupondo uma paisagem hipotética. Em seguida, validamos MNEE comparando as SADs simuladas e observadas em três cenários hipotéticos de paisagem: fragmentada (f), aglomerada (a) e prístina (p). Quando o modelo apresenta boa congruência média com os dados observados, comparamos os efeitos da paisagem com base no logaritmo da taxa U nos três contrastes definidos: fragmentação total (f–p), fragmentação per se (f–a) e área per se (a–p). Dessa forma, o efeito total de fragmentação é a soma da fragmentação per se e área per se, integrando os grupos de pesquisa por design em torno de uma métrica comum de influência da paisagem, ajustada a escala espacial da dispersão simulada.</w:t>
       </w:r>
     </w:p>
     <w:bookmarkEnd w:id="23"/>
-    <w:bookmarkEnd w:id="24"/>
-    <w:bookmarkStart w:id="28" w:name="Xe98c5527208080cd174d80a5bff7cdd369fac7f"/>
-    <w:p>
-      <w:pPr>
-        <w:pStyle w:val="Heading1"/>
-      </w:pPr>
-      <w:r>
-        <w:rPr>
-          <w:rStyle w:val="SectionNumber"/>
-        </w:rPr>
-        <w:t xml:space="preserve">3</w:t>
-      </w:r>
-      <w:r>
-        <w:tab/>
-      </w:r>
-      <w:r>
-        <w:t xml:space="preserve">Nossa abordagem: inferência explicativa baseada em mecanismo</w:t>
-      </w:r>
-    </w:p>
-    <w:bookmarkStart w:id="25" w:name="teoria-ecológica-comum"/>
+    <w:bookmarkStart w:id="62" w:name="referências"/>
     <w:p>
       <w:pPr>
         <w:pStyle w:val="Heading2"/>
       </w:pPr>
       <w:r>
-        <w:rPr>
-          <w:rStyle w:val="SectionNumber"/>
-        </w:rPr>
-        <w:t xml:space="preserve">3.1</w:t>
-      </w:r>
-      <w:r>
-        <w:tab/>
-      </w:r>
-      <w:r>
-        <w:t xml:space="preserve">Teoria ecológica comum</w:t>
-      </w:r>
-    </w:p>
-    <w:p>
-      <w:pPr>
-        <w:pStyle w:val="FirstParagraph"/>
-      </w:pPr>
-      <w:r>
-        <w:t xml:space="preserve">A teoria de metacomunidades conceitualiza as paisagens como conjuntos de comunidades locais interconectadas pela dispersão de indivíduos, sendo que essas comunidades podem apresentar dinâmicas próprias influenciadas por processos locais e regionais (Leibold &amp; Chase 2018[f] ;Chase et al. 2020). Em ecossistemas florestais, um componente essencial da biodiversidade remanescente são as árvores. Os modelos de dinâmica de substituição de indivíduos árboreos no espaço mais simples são modelos neutros (Leibold &amp; Chase 2018[g] ;Chase et al. 2020). Entre esses, destaca-se o modelo neutro espacialmente explícito (MNEE), que foi validado teoricamente em paisagens fragmentadas (Campos et al. 2012, 2013; Claudino et al. 2015) e demonstrou ser capaz de reproduzir padrões de diversidade local observados em bases de dados que compilam inventários florestais, como os da Floresta Atlântica (REF). O padrão fundamental de biodiversidade que modelos da teoria neutra geram é a distribuição de abundância de espécies (species abundance distribution, SAD). A SAD descreve a frequência de indivíduos por espécie em uma amostra (McGill et al. 2007). Simulações do MNEE indicam que a configuração espacial da paisagem pode ter uma influência significativa na forma da SAD local (Campos et al. 2012, 2013). Dessa forma, o MNEE pode ser utilizado para explorar como diferentes paisagens afetam a SAD local, permitindo a simulação desses efeitos sob um mecanismo de dinâmica demográfica conhecido e interpretável (detalhes em Materiais e Métodos).</w:t>
+        <w:t xml:space="preserve">Referências</w:t>
+      </w:r>
+    </w:p>
+    <w:bookmarkStart w:id="61" w:name="refs"/>
+    <w:bookmarkStart w:id="25" w:name="ref-DAGinf_epi_2019"/>
+    <w:p>
+      <w:pPr>
+        <w:pStyle w:val="Bibliography"/>
+      </w:pPr>
+      <w:r>
+        <w:t xml:space="preserve">Arnold, K. F., W. J. Harrison, A. J. Heppenstall, and M. S. Gilthorpe. 2018.</w:t>
+      </w:r>
+      <w:r>
+        <w:t xml:space="preserve"> </w:t>
+      </w:r>
+      <w:hyperlink r:id="rId24">
+        <w:r>
+          <w:rPr>
+            <w:rStyle w:val="Hyperlink"/>
+          </w:rPr>
+          <w:t xml:space="preserve">DAG-informed regression modelling, agent-based modelling and microsimulation modelling: A critical comparison of methods for causal inference</w:t>
+        </w:r>
+      </w:hyperlink>
+      <w:r>
+        <w:t xml:space="preserve">. International Journal of Epidemiology 48:243–253.</w:t>
       </w:r>
     </w:p>
     <w:bookmarkEnd w:id="25"/>
-    <w:bookmarkStart w:id="26" w:name="X397f6b0636230baaab778b8c2dd17e09422d19f"/>
-    <w:p>
-      <w:pPr>
-        <w:pStyle w:val="Heading2"/>
-      </w:pPr>
-      <w:r>
-        <w:rPr>
-          <w:rStyle w:val="SectionNumber"/>
-        </w:rPr>
-        <w:t xml:space="preserve">3.2</w:t>
-      </w:r>
-      <w:r>
-        <w:tab/>
-      </w:r>
-      <w:r>
-        <w:t xml:space="preserve">MNEE e sua relação com o debate sobre fragmentação de habitat</w:t>
-      </w:r>
-    </w:p>
-    <w:p>
-      <w:pPr>
-        <w:pStyle w:val="FirstParagraph"/>
-      </w:pPr>
-      <w:r>
-        <w:t xml:space="preserve">Além de sua capacidade de reproduzir a influência da paisagem na SAD local, o MNEE simula resultados para uma situação análoga ao de contemporaneidade utilizado nas estimativas de efeitos causais a partir de dados observacionais praticadas pelos grupos de pesquisa em debate. A situação análoga ao pressuposto de contemporaneidade é a situação de equilíbrio dinâmico, em que a taxa de perda de espécies por deriva ecológica é compensada pela introdução aleatória de novas espécies (Rosindell et al. 2008), que pode ser interpretado como a reposição de espécies pelo banco local de propágulos, imigração de longa distância ou especiação verdadeira (Azaele et al. 2016; Condit et al. 2012). A deriva ecológica refere-se à variação aleatória na abundância das espécies ao longo do tempo (Azaele et al. 2016). O MNEE pressupõem que todas as espécies são equivalentes em termos de taxas demográficas (natalidade e mortalidade) e na capacidade de dispersão (Rosindell et al. 2008), assim, a deriva ecológica resulta da estocasticidade demográfica que emerge da dinâmica de substituições nesse mecanismo demográfico (Azaele et al. 2016). A situação de equilíbrio impõe que a paisagem está influenciando a dinâmica local, pois não há atraso na resposta ecológica em relação à configuração espacial da paisagem (Rosindell et al. 2008; Azaleia et al. 2016; Thompson et al. 2020). Assim, o MNEE pode ser utilizado para reproduzir a influência dos três tipos de paisagens necessários para estimar os efeitos causais propostos no debate, sendo preferido por representar a forma mais simples e mecanística de modelar a dinâmica de comunidades no nível do indivíduo, com pressupostos análogos aos utilizados na análise de dados observacionais.</w:t>
-      </w:r>
-    </w:p>
-    <w:p>
-      <w:pPr>
-        <w:pStyle w:val="BodyText"/>
-      </w:pPr>
-      <w:r>
-        <w:t xml:space="preserve">Outra característica relevante do MNEE é a presença de um único parâmetro livre: a taxa U. Essa taxa representa a probabilidade de entrada de uma nova espécie na paisagem por evento de nascimento que repõe uma morte. O parâmetro U pode ser calibrado para que o modelo reproduza a riqueza de espécies observada em um determinado cenário de limitação à dispersão per capita (Rosindell et al. 2008). A reposição local de indivíduos ocorre de duas formas. Em uma fração U dos eventos de nascimento um novo indivíduo introduz uma nova espécie na paisagem. Nos restantes 1−U dos eventos, a reposição provém de um indivíduo da paisagem ao redor, pertencente a uma espécie já presente ou ausente na amostra local (parcela). Nesse caso, a origem do propágulo segue a estrutura espacial do modelo e pode resultar na chegada de espécies ausentes na parcela, mesmo sem especiação. Assim, a taxa U ajustada para reproduzir a riqueza de espécies observada em uma paisagem pode ser interpretada como uma medida da conectividade simulada entre a parcela e a paisagem circundante, considerando um determinado grau de limitação à dispersão. Quanto maior a taxa U em uma paisagem, maior a reposição de espécies externas ao pool de adultos locais, devido ao pressuposto de equilíbrio do modelo. Portanto, a taxa U ajustada pela riqueza observada permite a comparação das paisagens hipotéticas (fragmentada, aglomerada e prístina). Comparações, como a razão entre as taxas U estimadas para pares de paisagens hipotéticas (por exemplo, via logaritmo da razão das taxas U), podem indicar em qual paisagem a conectividade simulada foi maior. Dessa forma, a taxa U pode ser utilizada como uma métrica funcional de conectividade comum aos efeitos propostos pelos dois grupos em debate.</w:t>
+    <w:bookmarkStart w:id="26" w:name="ref-campos_neutral_2012"/>
+    <w:p>
+      <w:pPr>
+        <w:pStyle w:val="Bibliography"/>
+      </w:pPr>
+      <w:r>
+        <w:t xml:space="preserve">Campos, P. R., E. D. Neto, V. M. de Oliveira, and M. Gomes. 2012. Neutral communities in fragmented landscapes. Oikos 121:1737–1748.</w:t>
       </w:r>
     </w:p>
     <w:bookmarkEnd w:id="26"/>
-    <w:bookmarkStart w:id="27" w:name="X223adea571081ee17510febe31d61f3ffbd4a8d"/>
-    <w:p>
-      <w:pPr>
-        <w:pStyle w:val="Heading2"/>
-      </w:pPr>
-      <w:r>
-        <w:rPr>
-          <w:rStyle w:val="SectionNumber"/>
-        </w:rPr>
-        <w:t xml:space="preserve">3.3</w:t>
-      </w:r>
-      <w:r>
-        <w:tab/>
-      </w:r>
-      <w:r>
-        <w:t xml:space="preserve">Inferência explicativa da paisagem baseada em mecanismo demográfico</w:t>
-      </w:r>
-    </w:p>
-    <w:p>
-      <w:pPr>
-        <w:pStyle w:val="FirstParagraph"/>
-      </w:pPr>
-      <w:r>
-        <w:t xml:space="preserve">Dada a relação da taxa U com a dispersão de propágulos vindos da paisagem para a parcela, é possível utilizá-la para estimar a extensão espacial necessária para simular a SAD em um determinado cenário de limitação à dispersão. Dessa forma, é possível explorar a sensibilidade dos efeitos propostos em relação à variação na capacidade de dispersão dos indivíduos no espaço e à consequente escala espacial adequada para analisá-los (Jackson &amp; Fahrig 2014, Fletcher Jr. et al. 2018, Fahrig et al. 2019, Valente et al. 2023, Fletcher Jr. et al. 2023). Para isso, é necessário avaliar a extensão espacial da paisagem de modo que a simulação seja influenciada apenas pela capacidade de dispersão dos indivíduos e pela configuração espacial da paisagem hipotética, e não pela própria extensão espacial da paisagem considerada. Uma abordagem possível é avaliar a estimativa da taxa U em paisagens prístinas, pois, nesse caso, apenas a capacidade de dispersão e a extensão espacial devem influenciar a estimativa da taxa U. Quanto menor a paisagem ao redor da parcela, maior deve ser a taxa U estimada, pois, mantendo-se constantes os demais parâmetros, o pool de adultos disponível na paisagem será menor (May et al. 2012). Com o aumento da paisagem, a taxa U tende a diminuir devido ao aumento do pool de adultos disponível, mas essa redução se estabiliza, uma vez que a limitação à dispersão per capita impede um aumento indefinido da influência da paisagem circundante (May et al. 2012). Assim, a extensão espacial que estabiliza a taxa U estimada pode ser considerada como a escala espacial adequada para aquele cenário específico de limitação à dispersão.</w:t>
-      </w:r>
-    </w:p>
-    <w:p>
-      <w:pPr>
-        <w:pStyle w:val="BodyText"/>
-      </w:pPr>
-      <w:r>
-        <w:t xml:space="preserve">Uma vez que é possível simular a SAD sob diferentes paisagens hipotéticas, utilizando uma métrica de conectividade funcional na escala espacial adequada para simular o mecanismo demográfico, o MNEE pode ser empregado como ferramenta de inferência explicativa baseada em mecanismo demográfico. A ideia central é comparar os resultados do modelo simulado em pares de paisagens hipotéticas, tal como proposto na estimativa experimental de efeitos causais da paisagem na biodiversidade local, avaliando sua capacidade de reproduzir a SAD observada. Dessa forma, é possível avaliar o efeito explicativo que o contraste entre paisagens apresenta em relação à predição dos padrões de biodiversidade observados. Um exemplo de descrição desse efeito explicativo é:</w:t>
-      </w:r>
-      <w:r>
-        <w:t xml:space="preserve"> </w:t>
-      </w:r>
-      <w:r>
-        <w:t xml:space="preserve">“</w:t>
-      </w:r>
-      <w:r>
-        <w:t xml:space="preserve">A simulação do mecanismo demográfico na paisagem contemporânea, em relação à paisagem prístina, pressupõe menor/igual conectividade e apresenta piora/melhora na congruência com a SAD observada</w:t>
-      </w:r>
-      <w:r>
-        <w:t xml:space="preserve">”</w:t>
-      </w:r>
-      <w:r>
-        <w:t xml:space="preserve"> </w:t>
-      </w:r>
-      <w:r>
-        <w:t xml:space="preserve">— um exemplo aplicável ao efeito explicativo de fragmentação total.</w:t>
-      </w:r>
-    </w:p>
-    <w:p>
-      <w:pPr>
-        <w:pStyle w:val="BodyText"/>
-      </w:pPr>
-      <w:r>
-        <w:t xml:space="preserve">O efeito explicativo de área per se deve apresentar uma forma semelhante, uma vez que a conectividade na paisagem aglomerada, em relação à paisagem prístina, só pode ser menor ou igual. Já o efeito de fragmentação per se pode apresentar um padrão distinto. Conforme concluído por Fahrig et al. (2019), o aumento da fragmentação per se, ou seja, o aumento na complexidade do padrão espacial em relação a uma paisagem com a cobertura remanescente aglomerada, pode reduzir a perda de espécies. No contexto do MNEE, em alguns casos, o aumento da fragmentação per se pode reduzir a perda de espécies por deriva, caso a configuração espacial específica impeça que indivíduos substituam indivíduos de outras espécies, seja pelo isolamento das espécies ou pela redistribuição espacial das populações (Campos et al. 2012, 2013). Se a perda de espécies por deriva diminui, a taxa U necessária para reproduzir a riqueza observada também será menor. Assim, no caso do efeito explicativo de fragmentação per se, a conectividade simulada pelo MNEE pode ser maior, igual ou menor ao comparar uma paisagem aglomerada com uma paisagem fragmentada.</w:t>
+    <w:bookmarkStart w:id="27" w:name="ref-campos_effect_2013"/>
+    <w:p>
+      <w:pPr>
+        <w:pStyle w:val="Bibliography"/>
+      </w:pPr>
+      <w:r>
+        <w:t xml:space="preserve">Campos, P. R., A. Rosas, V. M. de Oliveira, and M. A. Gomes. 2013. Effect of landscape structure on species diversity. PloS one 8:e66495.</w:t>
       </w:r>
     </w:p>
     <w:bookmarkEnd w:id="27"/>
+    <w:bookmarkStart w:id="28" w:name="ref-chase_biodiversity_2020"/>
+    <w:p>
+      <w:pPr>
+        <w:pStyle w:val="Bibliography"/>
+      </w:pPr>
+      <w:r>
+        <w:t xml:space="preserve">Chase, J. M., A. Jeliazkov, E. Ladouceur, and D. S. Viana. 2020. Biodiversity conservation through the lens of metacommunity ecology. Annals of the New York Academy of Sciences 1469:86–104.</w:t>
+      </w:r>
+    </w:p>
     <w:bookmarkEnd w:id="28"/>
-    <w:bookmarkStart w:id="29" w:name="objetivo"/>
-    <w:p>
-      <w:pPr>
-        <w:pStyle w:val="Heading1"/>
-      </w:pPr>
-      <w:r>
-        <w:rPr>
-          <w:rStyle w:val="SectionNumber"/>
-        </w:rPr>
-        <w:t xml:space="preserve">4</w:t>
-      </w:r>
-      <w:r>
-        <w:tab/>
-      </w:r>
-      <w:r>
-        <w:t xml:space="preserve">Objetivo</w:t>
-      </w:r>
-    </w:p>
-    <w:p>
-      <w:pPr>
-        <w:pStyle w:val="FirstParagraph"/>
-      </w:pPr>
-      <w:r>
-        <w:t xml:space="preserve">Nosso objetivo é simular os cenário de mudança da perda de cobertura florestal da paisagem postulados pelos dois grupos de pesquisa em debate.Com essas simulações foi possível avaliar as mudanças de conectividade sob cada cenário e na predição da abundância local de espécies arbóreas. Para tanto, simulamos um modelo de dinâmica espacialmente explícita nas paisagens hipotéticas, paisagem fragmentada, paisagem prístina e paisagem aglomerada, tal como descritas anteriormente. Essas simulações em paisagens hipotéticas distintas foram comparadas, tal como previstos nos efeitos das paisagens postulados no debate sobre fragmentação de habitat, quanto a congruência relativa da predição da biodiversidade local.</w:t>
-      </w:r>
-    </w:p>
-    <w:bookmarkEnd w:id="29"/>
-    <w:bookmarkStart w:id="48" w:name="referências"/>
-    <w:p>
-      <w:pPr>
-        <w:pStyle w:val="Heading1"/>
-      </w:pPr>
-      <w:r>
-        <w:t xml:space="preserve">Referências</w:t>
-      </w:r>
-    </w:p>
-    <w:bookmarkStart w:id="47" w:name="refs"/>
-    <w:bookmarkStart w:id="30" w:name="ref-didham_rethinking_2012"/>
+    <w:bookmarkStart w:id="30" w:name="ref-claudino_extinction_2015"/>
+    <w:p>
+      <w:pPr>
+        <w:pStyle w:val="Bibliography"/>
+      </w:pPr>
+      <w:r>
+        <w:t xml:space="preserve">Claudino, E. S., M. A. F. Gomes, and P. R. A. Campos. 2015.</w:t>
+      </w:r>
+      <w:r>
+        <w:t xml:space="preserve"> </w:t>
+      </w:r>
+      <w:hyperlink r:id="rId29">
+        <w:r>
+          <w:rPr>
+            <w:rStyle w:val="Hyperlink"/>
+          </w:rPr>
+          <w:t xml:space="preserve">Extinction debt and the role of static and dynamical fragmentation on biodiversity</w:t>
+        </w:r>
+      </w:hyperlink>
+      <w:r>
+        <w:t xml:space="preserve">. Ecological Complexity 21:150–155.</w:t>
+      </w:r>
+    </w:p>
+    <w:bookmarkEnd w:id="30"/>
+    <w:bookmarkStart w:id="31" w:name="ref-didham_rethinking_2012"/>
     <w:p>
       <w:pPr>
         <w:pStyle w:val="Bibliography"/>
@@ -577,8 +850,18 @@
         <w:t xml:space="preserve">Didham, R. K., V. Kapos, and R. M. Ewers. 2012. Rethinking the conceptual foundations of habitat fragmentation research. Oikos 121:161–170.</w:t>
       </w:r>
     </w:p>
-    <w:bookmarkEnd w:id="30"/>
-    <w:bookmarkStart w:id="31" w:name="ref-fahrig_ecological_2017"/>
+    <w:bookmarkEnd w:id="31"/>
+    <w:bookmarkStart w:id="32" w:name="ref-fahrig_effects_2003"/>
+    <w:p>
+      <w:pPr>
+        <w:pStyle w:val="Bibliography"/>
+      </w:pPr>
+      <w:r>
+        <w:t xml:space="preserve">Fahrig, L. 2003. Effects of habitat fragmentation on biodiversity. Annual review of ecology, evolution, and systematics 34:487–515.</w:t>
+      </w:r>
+    </w:p>
+    <w:bookmarkEnd w:id="32"/>
+    <w:bookmarkStart w:id="33" w:name="ref-fahrig_ecological_2017"/>
     <w:p>
       <w:pPr>
         <w:pStyle w:val="Bibliography"/>
@@ -587,8 +870,8 @@
         <w:t xml:space="preserve">Fahrig, L. 2017. Ecological responses to habitat fragmentation per se. Annual review of ecology, evolution, and systematics 48:1–23.</w:t>
       </w:r>
     </w:p>
-    <w:bookmarkEnd w:id="31"/>
-    <w:bookmarkStart w:id="32" w:name="ref-fahrig_habitat_2019"/>
+    <w:bookmarkEnd w:id="33"/>
+    <w:bookmarkStart w:id="34" w:name="ref-fahrig_habitat_2019"/>
     <w:p>
       <w:pPr>
         <w:pStyle w:val="Bibliography"/>
@@ -609,8 +892,8 @@
         <w:t xml:space="preserve">long and tangled tale. Global ecology and biogeography 28:33–41.</w:t>
       </w:r>
     </w:p>
-    <w:bookmarkEnd w:id="32"/>
-    <w:bookmarkStart w:id="34" w:name="ref-fahrig_SLOSS2020"/>
+    <w:bookmarkEnd w:id="34"/>
+    <w:bookmarkStart w:id="36" w:name="ref-fahrig_SLOSS2020"/>
     <w:p>
       <w:pPr>
         <w:pStyle w:val="Bibliography"/>
@@ -621,7 +904,7 @@
       <w:r>
         <w:t xml:space="preserve"> </w:t>
       </w:r>
-      <w:hyperlink r:id="rId33">
+      <w:hyperlink r:id="rId35">
         <w:r>
           <w:rPr>
             <w:rStyle w:val="Hyperlink"/>
@@ -633,8 +916,8 @@
         <w:t xml:space="preserve"> Global Ecology and Biogeography 29:615–628.</w:t>
       </w:r>
     </w:p>
-    <w:bookmarkEnd w:id="34"/>
-    <w:bookmarkStart w:id="35" w:name="ref-fahrig2019habitatA"/>
+    <w:bookmarkEnd w:id="36"/>
+    <w:bookmarkStart w:id="37" w:name="ref-fahrig2019habitatA"/>
     <w:p>
       <w:pPr>
         <w:pStyle w:val="Bibliography"/>
@@ -643,8 +926,8 @@
         <w:t xml:space="preserve">Fahrig, L., V. Arroyo-Rodrı́guez, J. R. Bennett, V. Boucher-Lalonde, E. Cazetta, D. J. Currie, F. Eigenbrod, A. T. Ford, S. P. Harrison, J. A. Jaeger, and others. 2019. Is habitat fragmentation bad for biodiversity? Biological Conservation 230:179–186.</w:t>
       </w:r>
     </w:p>
-    <w:bookmarkEnd w:id="35"/>
-    <w:bookmarkStart w:id="36" w:name="ref-fletcher2018habitat"/>
+    <w:bookmarkEnd w:id="37"/>
+    <w:bookmarkStart w:id="38" w:name="ref-fletcher2018habitat"/>
     <w:p>
       <w:pPr>
         <w:pStyle w:val="Bibliography"/>
@@ -653,18 +936,18 @@
         <w:t xml:space="preserve">Fletcher Jr, R. J., R. K. Didham, C. Banks-Leite, J. Barlow, R. M. Ewers, J. Rosindell, R. D. Holt, A. Gonzalez, R. Pardini, E. I. Damschen, and others. 2018. Is habitat fragmentation good for biodiversity? Biological conservation 226:9–15.</w:t>
       </w:r>
     </w:p>
-    <w:bookmarkEnd w:id="36"/>
-    <w:bookmarkStart w:id="37" w:name="ref-frazier_landscape_2017"/>
-    <w:p>
-      <w:pPr>
-        <w:pStyle w:val="Bibliography"/>
-      </w:pPr>
-      <w:r>
-        <w:t xml:space="preserve">Frazier, A. E., and P. Kedron. 2017. Landscape metrics: Past progress and future directions. Current Landscape Ecology Reports 2:63–72.</w:t>
-      </w:r>
-    </w:p>
-    <w:bookmarkEnd w:id="37"/>
-    <w:bookmarkStart w:id="38" w:name="ref-haddad_habitat_2015"/>
+    <w:bookmarkEnd w:id="38"/>
+    <w:bookmarkStart w:id="39" w:name="ref-gonccalves2025species"/>
+    <w:p>
+      <w:pPr>
+        <w:pStyle w:val="Bibliography"/>
+      </w:pPr>
+      <w:r>
+        <w:t xml:space="preserve">Gonçalves-Souza, T., J. M. Chase, N. M. Haddad, M. H. Vancine, R. K. Didham, F. L. Melo, M. A. Aizen, E. Bernard, A. G. Chiarello, D. Faria, and others. 2025. Species turnover does not rescue biodiversity in fragmented landscapes. Nature:1–5.</w:t>
+      </w:r>
+    </w:p>
+    <w:bookmarkEnd w:id="39"/>
+    <w:bookmarkStart w:id="40" w:name="ref-haddad_habitat_2015"/>
     <w:p>
       <w:pPr>
         <w:pStyle w:val="Bibliography"/>
@@ -682,8 +965,124 @@
         <w:t xml:space="preserve">’s ecosystems. Science advances 1:e1500052.</w:t>
       </w:r>
     </w:p>
-    <w:bookmarkEnd w:id="38"/>
-    <w:bookmarkStart w:id="39" w:name="ref-miller2019does"/>
+    <w:bookmarkEnd w:id="40"/>
+    <w:bookmarkStart w:id="41" w:name="ref-leibold2018metacommunity"/>
+    <w:p>
+      <w:pPr>
+        <w:pStyle w:val="Bibliography"/>
+      </w:pPr>
+      <w:r>
+        <w:t xml:space="preserve">Leibold, M. A., and J. M. Chase. 2018. Metacommunity ecology, volume 59. Princeton University Press.</w:t>
+      </w:r>
+    </w:p>
+    <w:bookmarkEnd w:id="41"/>
+    <w:bookmarkStart w:id="43" w:name="ref-Marshall2014"/>
+    <w:p>
+      <w:pPr>
+        <w:pStyle w:val="Bibliography"/>
+      </w:pPr>
+      <w:r>
+        <w:t xml:space="preserve">Marshall, B. D. L., and S. Galea. 2014.</w:t>
+      </w:r>
+      <w:r>
+        <w:t xml:space="preserve"> </w:t>
+      </w:r>
+      <w:hyperlink r:id="rId42">
+        <w:r>
+          <w:rPr>
+            <w:rStyle w:val="Hyperlink"/>
+          </w:rPr>
+          <w:t xml:space="preserve">Formalizing the role of agent-based modeling in causal inference and epidemiology</w:t>
+        </w:r>
+      </w:hyperlink>
+      <w:r>
+        <w:t xml:space="preserve">. American Journal of Epidemiology 181:92–99.</w:t>
+      </w:r>
+    </w:p>
+    <w:bookmarkEnd w:id="43"/>
+    <w:bookmarkStart w:id="44" w:name="ref-may_dispersal_2012"/>
+    <w:p>
+      <w:pPr>
+        <w:pStyle w:val="Bibliography"/>
+      </w:pPr>
+      <w:r>
+        <w:t xml:space="preserve">May, F., I. Giladi, Y. Ziv, and F. Jeltsch. 2012. Dispersal and diversity–unifying scale-dependent relationships within the neutral theory. Oikos 121:942–951.</w:t>
+      </w:r>
+    </w:p>
+    <w:bookmarkEnd w:id="44"/>
+    <w:bookmarkStart w:id="46" w:name="ref-May2015"/>
+    <w:p>
+      <w:pPr>
+        <w:pStyle w:val="Bibliography"/>
+      </w:pPr>
+      <w:r>
+        <w:t xml:space="preserve">May, F., A. Huth, and T. Wiegand. 2015.</w:t>
+      </w:r>
+      <w:r>
+        <w:t xml:space="preserve"> </w:t>
+      </w:r>
+      <w:hyperlink r:id="rId45">
+        <w:r>
+          <w:rPr>
+            <w:rStyle w:val="Hyperlink"/>
+          </w:rPr>
+          <w:t xml:space="preserve">Moving beyond abundance distributions: Neutral theory and spatial patterns in a tropical forest</w:t>
+        </w:r>
+      </w:hyperlink>
+      <w:r>
+        <w:t xml:space="preserve">. Proceedings of the Royal Society B: Biological Sciences 282:20141657.</w:t>
+      </w:r>
+    </w:p>
+    <w:bookmarkEnd w:id="46"/>
+    <w:bookmarkStart w:id="48" w:name="ref-may_abundance_2016"/>
+    <w:p>
+      <w:pPr>
+        <w:pStyle w:val="Bibliography"/>
+      </w:pPr>
+      <w:r>
+        <w:t xml:space="preserve">May, F., T. Wiegand, S. Lehmann, and A. Huth. 2016.</w:t>
+      </w:r>
+      <w:r>
+        <w:t xml:space="preserve"> </w:t>
+      </w:r>
+      <w:hyperlink r:id="rId47">
+        <w:r>
+          <w:rPr>
+            <w:rStyle w:val="Hyperlink"/>
+          </w:rPr>
+          <w:t xml:space="preserve">Do abundance distributions and species aggregation correctly predict macroecological biodiversity patterns in tropical forests?</w:t>
+        </w:r>
+      </w:hyperlink>
+      <w:r>
+        <w:t xml:space="preserve"> Global Ecology and Biogeography 25:575–585.</w:t>
+      </w:r>
+    </w:p>
+    <w:bookmarkEnd w:id="48"/>
+    <w:bookmarkStart w:id="50" w:name="ref-McGill2010"/>
+    <w:p>
+      <w:pPr>
+        <w:pStyle w:val="Bibliography"/>
+      </w:pPr>
+      <w:r>
+        <w:t xml:space="preserve">McGill, B. J. 2010.</w:t>
+      </w:r>
+      <w:r>
+        <w:t xml:space="preserve"> </w:t>
+      </w:r>
+      <w:hyperlink r:id="rId49">
+        <w:r>
+          <w:rPr>
+            <w:rStyle w:val="Hyperlink"/>
+          </w:rPr>
+          <w:t xml:space="preserve">Towards a unification of unified theories of biodiversity</w:t>
+        </w:r>
+      </w:hyperlink>
+      <w:r>
+        <w:t xml:space="preserve">. Ecology Letters 13:627–642.</w:t>
+      </w:r>
+    </w:p>
+    <w:bookmarkEnd w:id="50"/>
+    <w:bookmarkStart w:id="51" w:name="ref-miller2019does"/>
     <w:p>
       <w:pPr>
         <w:pStyle w:val="Bibliography"/>
@@ -692,8 +1091,18 @@
         <w:t xml:space="preserve">Miller-Rushing, A. J., R. B. Primack, V. Devictor, R. T. Corlett, G. S. Cumming, R. Loyola, B. Maas, and L. Pejchar. 2019. How does habitat fragmentation affect biodiversity? A controversial question at the core of conservation biology. Biological Conservation 232:271–273.</w:t>
       </w:r>
     </w:p>
-    <w:bookmarkEnd w:id="39"/>
-    <w:bookmarkStart w:id="40" w:name="ref-puttker2020indirect"/>
+    <w:bookmarkEnd w:id="51"/>
+    <w:bookmarkStart w:id="52" w:name="ref-pearl2016causal"/>
+    <w:p>
+      <w:pPr>
+        <w:pStyle w:val="Bibliography"/>
+      </w:pPr>
+      <w:r>
+        <w:t xml:space="preserve">Pearl, J., M. Glymour, and N. P. Jewell. 2016. Causal inference in statistics: A primer. John Wiley &amp; Sons.</w:t>
+      </w:r>
+    </w:p>
+    <w:bookmarkEnd w:id="52"/>
+    <w:bookmarkStart w:id="53" w:name="ref-puttker2020indirect"/>
     <w:p>
       <w:pPr>
         <w:pStyle w:val="Bibliography"/>
@@ -702,18 +1111,8 @@
         <w:t xml:space="preserve">Püttker, T., R. Crouzeilles, M. Almeida-Gomes, M. Schmoeller, D. Maurenza, H. Alves-Pinto, R. Pardini, M. V. Vieira, C. Banks-Leite, C. R. Fonseca, and others. 2020. Indirect effects of habitat loss via habitat fragmentation: A cross-taxa analysis of forest-dependent species. Biological Conservation 241:108368.</w:t>
       </w:r>
     </w:p>
-    <w:bookmarkEnd w:id="40"/>
-    <w:bookmarkStart w:id="41" w:name="ref-riva_disproportionately_2022"/>
-    <w:p>
-      <w:pPr>
-        <w:pStyle w:val="Bibliography"/>
-      </w:pPr>
-      <w:r>
-        <w:t xml:space="preserve">Riva, F., and L. Fahrig. 2022. The disproportionately high value of small patches for biodiversity conservation. Conservation Letters 15:e12881.</w:t>
-      </w:r>
-    </w:p>
-    <w:bookmarkEnd w:id="41"/>
-    <w:bookmarkStart w:id="43" w:name="ref-riva_banskleite2024"/>
+    <w:bookmarkEnd w:id="53"/>
+    <w:bookmarkStart w:id="55" w:name="ref-riva_banskleite2024"/>
     <w:p>
       <w:pPr>
         <w:pStyle w:val="Bibliography"/>
@@ -724,7 +1123,7 @@
       <w:r>
         <w:t xml:space="preserve"> </w:t>
       </w:r>
-      <w:hyperlink r:id="rId42">
+      <w:hyperlink r:id="rId54">
         <w:r>
           <w:rPr>
             <w:rStyle w:val="Hyperlink"/>
@@ -736,39 +1135,72 @@
         <w:t xml:space="preserve">. Ecology Letters 27:e14459.</w:t>
       </w:r>
     </w:p>
-    <w:bookmarkEnd w:id="43"/>
-    <w:bookmarkStart w:id="44" w:name="ref-valente_toward_2023"/>
-    <w:p>
-      <w:pPr>
-        <w:pStyle w:val="Bibliography"/>
-      </w:pPr>
-      <w:r>
-        <w:t xml:space="preserve">Valente, J. J., D. G. Gannon, J. Hightower, H. Kim, K. G. Leimberger, R. Macedo, J. S. Rousseau, M. J. Weldy, R. A. Zitomer, L. Fahrig, and others. 2023b. Toward conciliation in the habitat fragmentation and biodiversity debate. Landscape Ecology 38:2717–2730.</w:t>
-      </w:r>
-    </w:p>
-    <w:bookmarkEnd w:id="44"/>
-    <w:bookmarkStart w:id="45" w:name="ref-valente2023toward"/>
-    <w:p>
-      <w:pPr>
-        <w:pStyle w:val="Bibliography"/>
-      </w:pPr>
-      <w:r>
-        <w:t xml:space="preserve">Valente, J. J., D. G. Gannon, J. Hightower, H. Kim, K. G. Leimberger, R. Macedo, J. S. Rousseau, M. J. Weldy, R. A. Zitomer, L. Fahrig, and others. 2023a. Toward conciliation in the habitat fragmentation and biodiversity debate. Landscape Ecology 38:2717–2730.</w:t>
-      </w:r>
-    </w:p>
-    <w:bookmarkEnd w:id="45"/>
-    <w:bookmarkStart w:id="46" w:name="ref-watling2020support"/>
-    <w:p>
-      <w:pPr>
-        <w:pStyle w:val="Bibliography"/>
-      </w:pPr>
-      <w:r>
-        <w:t xml:space="preserve">Watling, J. I., V. Arroyo-Rodrı́guez, M. Pfeifer, L. Baeten, C. Banks-Leite, L. M. Cisneros, R. Fang, A. C. Hamel-Leigue, T. Lachat, I. R. Leal, and others. 2020. Support for the habitat amount hypothesis from a global synthesis of species density studies. Ecology letters 23:674–681.</w:t>
-      </w:r>
-    </w:p>
-    <w:bookmarkEnd w:id="46"/>
-    <w:bookmarkEnd w:id="47"/>
-    <w:bookmarkEnd w:id="48"/>
+    <w:bookmarkEnd w:id="55"/>
+    <w:bookmarkStart w:id="56" w:name="ref-rosindell_coalescence_2008"/>
+    <w:p>
+      <w:pPr>
+        <w:pStyle w:val="Bibliography"/>
+      </w:pPr>
+      <w:r>
+        <w:t xml:space="preserve">Rosindell, J., Y. Wong, and R. S. Etienne. 2008. A coalescence approach to spatial neutral ecology. Ecological Informatics 3:259–271.</w:t>
+      </w:r>
+    </w:p>
+    <w:bookmarkEnd w:id="56"/>
+    <w:bookmarkStart w:id="57" w:name="ref-thompson_pycoalescence_2020"/>
+    <w:p>
+      <w:pPr>
+        <w:pStyle w:val="Bibliography"/>
+      </w:pPr>
+      <w:r>
+        <w:t xml:space="preserve">Thompson, S. E., R. A. Chisholm, and J. Rosindell. 2020. Pycoalescence and rcoalescence:</w:t>
+      </w:r>
+      <w:r>
+        <w:t xml:space="preserve"> </w:t>
+      </w:r>
+      <w:r>
+        <w:t xml:space="preserve">Packages</w:t>
+      </w:r>
+      <w:r>
+        <w:t xml:space="preserve"> </w:t>
+      </w:r>
+      <w:r>
+        <w:t xml:space="preserve">for simulating spatially explicit neutral models of biodiversity. Methods in Ecology and Evolution 11:1237–1246.</w:t>
+      </w:r>
+    </w:p>
+    <w:bookmarkEnd w:id="57"/>
+    <w:bookmarkStart w:id="58" w:name="ref-valente2023toward"/>
+    <w:p>
+      <w:pPr>
+        <w:pStyle w:val="Bibliography"/>
+      </w:pPr>
+      <w:r>
+        <w:t xml:space="preserve">Valente, J. J., D. G. Gannon, J. Hightower, H. Kim, K. G. Leimberger, R. Macedo, J. S. Rousseau, M. J. Weldy, R. A. Zitomer, L. Fahrig, and others. 2023. Toward conciliation in the habitat fragmentation and biodiversity debate. Landscape Ecology 38:2717–2730.</w:t>
+      </w:r>
+    </w:p>
+    <w:bookmarkEnd w:id="58"/>
+    <w:bookmarkStart w:id="59" w:name="ref-vancine2024atlantic"/>
+    <w:p>
+      <w:pPr>
+        <w:pStyle w:val="Bibliography"/>
+      </w:pPr>
+      <w:r>
+        <w:t xml:space="preserve">Vancine, M. H., R. L. Muylaert, B. B. Niebuhr, J. E. de Faria Oshima, V. Tonetti, R. Bernardo, C. De Angelo, M. R. Rosa, C. H. Grohmann, and M. C. Ribeiro. 2024. The atlantic forest of south america: Spatiotemporal dynamics of the vegetation and implications for conservation. Biological Conservation 291:110499.</w:t>
+      </w:r>
+    </w:p>
+    <w:bookmarkEnd w:id="59"/>
+    <w:bookmarkStart w:id="60" w:name="ref-villard_beyond_2014"/>
+    <w:p>
+      <w:pPr>
+        <w:pStyle w:val="Bibliography"/>
+      </w:pPr>
+      <w:r>
+        <w:t xml:space="preserve">Villard, M.-A., and J. P. Metzger. 2014. Beyond the fragmentation debate: A conceptual model to predict when habitat configuration really matters. Journal of Applied Ecology 51:309–318.</w:t>
+      </w:r>
+    </w:p>
+    <w:bookmarkEnd w:id="60"/>
+    <w:bookmarkEnd w:id="61"/>
+    <w:bookmarkEnd w:id="62"/>
+    <w:bookmarkEnd w:id="63"/>
     <w:sectPr/>
   </w:body>
 </w:document>

</xml_diff>

<commit_message>
atualização da intro e mem falta Res
</commit_message>
<xml_diff>
--- a/1_to_compile_dissertacao_EM_USO/01_introducao/introducao.docx
+++ b/1_to_compile_dissertacao_EM_USO/01_introducao/introducao.docx
@@ -7,154 +7,10 @@
         <w:pStyle w:val="Title"/>
       </w:pPr>
       <w:r>
-        <w:t xml:space="preserve">Efeitos</w:t>
-      </w:r>
-      <w:r>
-        <w:t xml:space="preserve"> </w:t>
-      </w:r>
-      <w:r>
-        <w:t xml:space="preserve">explicativos</w:t>
-      </w:r>
-      <w:r>
-        <w:t xml:space="preserve"> </w:t>
-      </w:r>
-      <w:r>
-        <w:t xml:space="preserve">da</w:t>
-      </w:r>
-      <w:r>
-        <w:t xml:space="preserve"> </w:t>
-      </w:r>
-      <w:r>
-        <w:t xml:space="preserve">paisagem</w:t>
-      </w:r>
-      <w:r>
-        <w:t xml:space="preserve"> </w:t>
-      </w:r>
-      <w:r>
-        <w:t xml:space="preserve">na</w:t>
-      </w:r>
-      <w:r>
-        <w:t xml:space="preserve"> </w:t>
-      </w:r>
-      <w:r>
-        <w:t xml:space="preserve">predição</w:t>
-      </w:r>
-      <w:r>
-        <w:t xml:space="preserve"> </w:t>
-      </w:r>
-      <w:r>
-        <w:t xml:space="preserve">da</w:t>
-      </w:r>
-      <w:r>
-        <w:t xml:space="preserve"> </w:t>
-      </w:r>
-      <w:r>
-        <w:t xml:space="preserve">biodiversidade</w:t>
-      </w:r>
-      <w:r>
-        <w:t xml:space="preserve"> </w:t>
-      </w:r>
-      <w:r>
-        <w:t xml:space="preserve">local</w:t>
-      </w:r>
-      <w:r>
-        <w:t xml:space="preserve"> </w:t>
-      </w:r>
-      <w:r>
-        <w:t xml:space="preserve">de</w:t>
-      </w:r>
-      <w:r>
-        <w:t xml:space="preserve"> </w:t>
-      </w:r>
-      <w:r>
-        <w:t xml:space="preserve">árvores:</w:t>
-      </w:r>
-      <w:r>
-        <w:t xml:space="preserve"> </w:t>
-      </w:r>
-      <w:r>
-        <w:t xml:space="preserve">a</w:t>
-      </w:r>
-      <w:r>
-        <w:t xml:space="preserve"> </w:t>
-      </w:r>
-      <w:r>
-        <w:t xml:space="preserve">contribuição</w:t>
-      </w:r>
-      <w:r>
-        <w:t xml:space="preserve"> </w:t>
-      </w:r>
-      <w:r>
-        <w:t xml:space="preserve">de</w:t>
-      </w:r>
-      <w:r>
-        <w:t xml:space="preserve"> </w:t>
-      </w:r>
-      <w:r>
-        <w:t xml:space="preserve">um</w:t>
-      </w:r>
-      <w:r>
-        <w:t xml:space="preserve"> </w:t>
-      </w:r>
-      <w:r>
-        <w:t xml:space="preserve">modelo</w:t>
-      </w:r>
-      <w:r>
-        <w:t xml:space="preserve"> </w:t>
-      </w:r>
-      <w:r>
-        <w:t xml:space="preserve">neutro</w:t>
-      </w:r>
-      <w:r>
-        <w:t xml:space="preserve"> </w:t>
-      </w:r>
-      <w:r>
-        <w:t xml:space="preserve">espacialmente</w:t>
-      </w:r>
-      <w:r>
-        <w:t xml:space="preserve"> </w:t>
-      </w:r>
-      <w:r>
-        <w:t xml:space="preserve">explícito</w:t>
-      </w:r>
-      <w:r>
-        <w:t xml:space="preserve"> </w:t>
-      </w:r>
-      <w:r>
-        <w:t xml:space="preserve">ao</w:t>
-      </w:r>
-      <w:r>
-        <w:t xml:space="preserve"> </w:t>
-      </w:r>
-      <w:r>
-        <w:t xml:space="preserve">debate</w:t>
-      </w:r>
-      <w:r>
-        <w:t xml:space="preserve"> </w:t>
-      </w:r>
-      <w:r>
-        <w:t xml:space="preserve">sobre</w:t>
-      </w:r>
-      <w:r>
-        <w:t xml:space="preserve"> </w:t>
-      </w:r>
-      <w:r>
-        <w:t xml:space="preserve">fragmentação</w:t>
-      </w:r>
-      <w:r>
-        <w:t xml:space="preserve"> </w:t>
-      </w:r>
-      <w:r>
-        <w:t xml:space="preserve">de</w:t>
-      </w:r>
-      <w:r>
-        <w:t xml:space="preserve"> </w:t>
-      </w:r>
-      <w:r>
-        <w:t xml:space="preserve">habitat</w:t>
-      </w:r>
-    </w:p>
-    <w:bookmarkStart w:id="63" w:name="introdução"/>
+        <w:t xml:space="preserve">Introdução</w:t>
+      </w:r>
+    </w:p>
+    <w:bookmarkStart w:id="20" w:name="Xc015f0622877aa1af380b00abd40fbfb07d1d6a"/>
     <w:p>
       <w:pPr>
         <w:pStyle w:val="Heading1"/>
@@ -169,25 +25,355 @@
         <w:tab/>
       </w:r>
       <w:r>
-        <w:t xml:space="preserve">Introdução</w:t>
-      </w:r>
-    </w:p>
-    <w:bookmarkStart w:id="21" w:name="Xc015f0622877aa1af380b00abd40fbfb07d1d6a"/>
-    <w:p>
-      <w:pPr>
-        <w:pStyle w:val="Heading2"/>
+        <w:t xml:space="preserve">O debate sobre o efeito causal da fragmentação de habitat na biodiversidade remanescente</w:t>
+      </w:r>
+    </w:p>
+    <w:p>
+      <w:pPr>
+        <w:pStyle w:val="FirstParagraph"/>
+      </w:pPr>
+      <w:r>
+        <w:t xml:space="preserve">Não há consenso sobre o impacto da conversão de habitat sobre a biodiversidade remanescente nos ecossistemas terrestres (</w:t>
+      </w:r>
+      <w:r>
+        <w:t xml:space="preserve">Fletcher Jr et al. (2018)</w:t>
+      </w:r>
+      <w:r>
+        <w:t xml:space="preserve">,</w:t>
+      </w:r>
+      <w:r>
+        <w:t xml:space="preserve"> </w:t>
+      </w:r>
+      <w:r>
+        <w:t xml:space="preserve">Fahrig et al. (2019)</w:t>
+      </w:r>
+      <w:r>
+        <w:t xml:space="preserve">,</w:t>
+      </w:r>
+      <w:r>
+        <w:t xml:space="preserve"> </w:t>
+      </w:r>
+      <w:r>
+        <w:t xml:space="preserve">Miller-Rushing et al. (2019)</w:t>
+      </w:r>
+      <w:r>
+        <w:t xml:space="preserve">,</w:t>
+      </w:r>
+      <w:r>
+        <w:t xml:space="preserve"> </w:t>
+      </w:r>
+      <w:r>
+        <w:t xml:space="preserve">Valente et al. (2023)</w:t>
+      </w:r>
+      <w:r>
+        <w:t xml:space="preserve">). Um grupo de pesquisa defende que existem dois efeitos independentes: efeito de perda per se de área e efeito de fragmentação per se - que é o efeito da mudança da configuração espacial, independente do efeito da perda de área (</w:t>
+      </w:r>
+      <w:r>
+        <w:t xml:space="preserve">Fahrig (2003)</w:t>
+      </w:r>
+      <w:r>
+        <w:t xml:space="preserve">,</w:t>
+      </w:r>
+      <w:r>
+        <w:t xml:space="preserve"> </w:t>
+      </w:r>
+      <w:r>
+        <w:t xml:space="preserve">Fahrig (2017)</w:t>
+      </w:r>
+      <w:r>
+        <w:t xml:space="preserve">,</w:t>
+      </w:r>
+      <w:r>
+        <w:t xml:space="preserve"> </w:t>
+      </w:r>
+      <w:r>
+        <w:t xml:space="preserve">Fahrig (2020)</w:t>
+      </w:r>
+      <w:r>
+        <w:t xml:space="preserve">,</w:t>
+      </w:r>
+      <w:r>
+        <w:t xml:space="preserve"> </w:t>
+      </w:r>
+      <w:r>
+        <w:t xml:space="preserve">Fahrig (2019)</w:t>
+      </w:r>
+      <w:r>
+        <w:t xml:space="preserve">;</w:t>
+      </w:r>
+      <w:r>
+        <w:t xml:space="preserve"> </w:t>
+      </w:r>
+      <w:r>
+        <w:t xml:space="preserve">Fahrig et al. (2019)</w:t>
+      </w:r>
+      <w:r>
+        <w:t xml:space="preserve">). Outro grupo de pesquisa defende que existe um processo comum de perda e fragmentação de habitat (</w:t>
+      </w:r>
+      <w:r>
+        <w:t xml:space="preserve">Didham et al. (2012)</w:t>
+      </w:r>
+      <w:r>
+        <w:t xml:space="preserve">,</w:t>
+      </w:r>
+      <w:r>
+        <w:t xml:space="preserve"> </w:t>
+      </w:r>
+      <w:r>
+        <w:t xml:space="preserve">Haddad et al. (2015)</w:t>
+      </w:r>
+      <w:r>
+        <w:t xml:space="preserve">,</w:t>
+      </w:r>
+      <w:r>
+        <w:t xml:space="preserve"> </w:t>
+      </w:r>
+      <w:r>
+        <w:t xml:space="preserve">Fletcher Jr et al. (2018)</w:t>
+      </w:r>
+      <w:r>
+        <w:t xml:space="preserve">), que pode ser descrito como um efeito total de fragmentação .</w:t>
+      </w:r>
+    </w:p>
+    <w:p>
+      <w:pPr>
+        <w:pStyle w:val="BodyText"/>
+      </w:pPr>
+      <w:r>
+        <w:t xml:space="preserve">Esses propostos efeitos da paisagem poderiam ser idealmente estimados em experimentos (</w:t>
+      </w:r>
+      <w:r>
+        <w:t xml:space="preserve">Haddad et al. (2015)</w:t>
+      </w:r>
+      <w:r>
+        <w:t xml:space="preserve"> </w:t>
+      </w:r>
+      <w:r>
+        <w:t xml:space="preserve">e</w:t>
+      </w:r>
+      <w:r>
+        <w:t xml:space="preserve"> </w:t>
+      </w:r>
+      <w:r>
+        <w:t xml:space="preserve">Fahrig (2020)</w:t>
+      </w:r>
+      <w:r>
+        <w:t xml:space="preserve">). O efeito total da fragmentação pode ser estimado pelo contraste entre o observado em uma paisagem prístina, sem perda de cobertura florestal, com o observado em uma paisagem fragmentada ao longo de um gradiente de cobertura florestal, tal como observado nas paisagem empíricas (</w:t>
+      </w:r>
+      <w:r>
+        <w:t xml:space="preserve">Didham et al. (2012)</w:t>
+      </w:r>
+      <w:r>
+        <w:t xml:space="preserve">;</w:t>
+      </w:r>
+      <w:r>
+        <w:t xml:space="preserve"> </w:t>
+      </w:r>
+      <w:r>
+        <w:t xml:space="preserve">Haddad et al. (2015)</w:t>
+      </w:r>
+      <w:r>
+        <w:t xml:space="preserve">;</w:t>
+      </w:r>
+      <w:r>
+        <w:t xml:space="preserve"> </w:t>
+      </w:r>
+      <w:r>
+        <w:t xml:space="preserve">Valente et al. (2023)</w:t>
+      </w:r>
+      <w:r>
+        <w:t xml:space="preserve">;</w:t>
+      </w:r>
+      <w:r>
+        <w:t xml:space="preserve"> </w:t>
+      </w:r>
+      <w:r>
+        <w:t xml:space="preserve">Gonçalves-Souza et al. (2025)</w:t>
+      </w:r>
+      <w:r>
+        <w:t xml:space="preserve">). Como essas paisagens difeririam tanto na perda quanto na fragmentação de habitat, e assumindo que todas as demais características sejam mantidas constantes, esse contraste revelaria o efeito combinado da mudança na configuração espacial e na cobertura florestal (</w:t>
+      </w:r>
+      <w:r>
+        <w:t xml:space="preserve">Didham et al. (2012)</w:t>
+      </w:r>
+      <w:r>
+        <w:t xml:space="preserve">;</w:t>
+      </w:r>
+      <w:r>
+        <w:t xml:space="preserve"> </w:t>
+      </w:r>
+      <w:r>
+        <w:t xml:space="preserve">Valente et al. (2023)</w:t>
+      </w:r>
+      <w:r>
+        <w:t xml:space="preserve">).</w:t>
+      </w:r>
+    </w:p>
+    <w:p>
+      <w:pPr>
+        <w:pStyle w:val="BodyText"/>
+      </w:pPr>
+      <w:r>
+        <w:t xml:space="preserve">Para o grupo que pressupõe independência entre os efeitos da perda de habitat e da mudança na configuração espacial, a estimativa experimental desses efeitos requer a adição de um novo contraste: paisagens com a mesma cobertura florestal, mas com diferentes configurações espaciais (</w:t>
+      </w:r>
+      <w:r>
+        <w:t xml:space="preserve">Fahrig (2020)</w:t>
+      </w:r>
+      <w:r>
+        <w:t xml:space="preserve">). Um exemplo seria comparar uma paisagem com algum grau de fragmentação com uma paisagem de igual proporção de habitat remanescente, mas com o habitat remanescente todo aglomerado ao redor da parcela amostrada, minimizando a complexidade espacial (</w:t>
+      </w:r>
+      <w:r>
+        <w:t xml:space="preserve">Valente et al. (2023)</w:t>
+      </w:r>
+      <w:r>
+        <w:t xml:space="preserve">). Dessa forma, nesse tipo de experimento seria possível distinguir dois efeitos da paisagem: o efeito de área per se e o efeito de fragmentação per se. O efeito de área per se seria então o contraste entre a paisagem prístina com a paisagem aglomerada, pois ambas possuem a mesma configuração espacial, diferindo apenas na cobertura florestal (</w:t>
+      </w:r>
+      <w:r>
+        <w:t xml:space="preserve">Fahrig (2020)</w:t>
+      </w:r>
+      <w:r>
+        <w:t xml:space="preserve">;</w:t>
+      </w:r>
+      <w:r>
+        <w:t xml:space="preserve"> </w:t>
+      </w:r>
+      <w:r>
+        <w:t xml:space="preserve">Valente et al. (2023)</w:t>
+      </w:r>
+      <w:r>
+        <w:t xml:space="preserve">). O efeito da fragmentação per se seria o contraste entre a paisagem fragmentada e a paisagem aglomerada, pois a única diferença entre elas é a configuração espacial do habitat remanescente – a quantidade total de habitat permanece constante (</w:t>
+      </w:r>
+      <w:r>
+        <w:t xml:space="preserve">Fahrig (2020)</w:t>
+      </w:r>
+      <w:r>
+        <w:t xml:space="preserve">;</w:t>
+      </w:r>
+      <w:r>
+        <w:t xml:space="preserve"> </w:t>
+      </w:r>
+      <w:r>
+        <w:t xml:space="preserve">Valente et al. (2023)</w:t>
+      </w:r>
+      <w:r>
+        <w:t xml:space="preserve">).</w:t>
+      </w:r>
+    </w:p>
+    <w:p>
+      <w:pPr>
+        <w:pStyle w:val="BodyText"/>
+      </w:pPr>
+      <w:r>
+        <w:t xml:space="preserve">Contudo, experimentos em escala de paisagem são inviáveis para ecossistemas florestais como a Floresta Atlântica, onde grande parte da cobertura original foi reduzida a pequenos fragmentos isolados, com poucas grandes áreas preservadas (</w:t>
+      </w:r>
+      <w:r>
+        <w:t xml:space="preserve">Vancine et al. (2024)</w:t>
+      </w:r>
+      <w:r>
+        <w:t xml:space="preserve">). Dada a inviabilidade de experimentos na escala da paisagem, os efeitos da paisagem são estimados a partir de dados observacionais (</w:t>
+      </w:r>
+      <w:r>
+        <w:t xml:space="preserve">Fahrig (2017)</w:t>
+      </w:r>
+      <w:r>
+        <w:t xml:space="preserve">;</w:t>
+      </w:r>
+      <w:r>
+        <w:t xml:space="preserve"> </w:t>
+      </w:r>
+      <w:r>
+        <w:t xml:space="preserve">Fahrig (2020)</w:t>
+      </w:r>
+      <w:r>
+        <w:t xml:space="preserve">;</w:t>
+      </w:r>
+      <w:r>
+        <w:t xml:space="preserve"> </w:t>
+      </w:r>
+      <w:r>
+        <w:t xml:space="preserve">Püttker et al. (2020)</w:t>
+      </w:r>
+      <w:r>
+        <w:t xml:space="preserve">). No entanto, essa abordagem depende da validade do modelo causal e da escolha de métricas que representem os efeitos causais pressupostos (</w:t>
+      </w:r>
+      <w:r>
+        <w:t xml:space="preserve">Pearl et al. (2016)</w:t>
+      </w:r>
+      <w:r>
+        <w:t xml:space="preserve">). Como não há consenso sobre a conceituação do problema, também não há acordo sobre quais métricas devem ser usadas (</w:t>
+      </w:r>
+      <w:r>
+        <w:t xml:space="preserve">Fletcher Jr et al. (2018)</w:t>
+      </w:r>
+      <w:r>
+        <w:t xml:space="preserve">;</w:t>
+      </w:r>
+      <w:r>
+        <w:t xml:space="preserve"> </w:t>
+      </w:r>
+      <w:r>
+        <w:t xml:space="preserve">Fahrig et al. (2019)</w:t>
+      </w:r>
+      <w:r>
+        <w:t xml:space="preserve">;</w:t>
+      </w:r>
+      <w:r>
+        <w:t xml:space="preserve"> </w:t>
+      </w:r>
+      <w:r>
+        <w:t xml:space="preserve">Valente et al. (2023)</w:t>
+      </w:r>
+      <w:r>
+        <w:t xml:space="preserve">). Empiricamente, as métricas de configuração espacial não são independentes da proporção de cobertura florestal (</w:t>
+      </w:r>
+      <w:r>
+        <w:t xml:space="preserve">Villard and Metzger (2014)</w:t>
+      </w:r>
+      <w:r>
+        <w:t xml:space="preserve">), tornando o debate ainda mais polarizado. Cada grupo tende a adotar métricas e métodos que refletem suas concepções sobre a conversão de habitat, sem que haja consenso sobre a adequação das estimativas ou sobre a escala espacial da análise dos dados (</w:t>
+      </w:r>
+      <w:r>
+        <w:t xml:space="preserve">Fletcher Jr et al. (2018)</w:t>
+      </w:r>
+      <w:r>
+        <w:t xml:space="preserve">,</w:t>
+      </w:r>
+      <w:r>
+        <w:t xml:space="preserve"> </w:t>
+      </w:r>
+      <w:r>
+        <w:t xml:space="preserve">Fahrig et al. (2019)</w:t>
+      </w:r>
+      <w:r>
+        <w:t xml:space="preserve">,</w:t>
+      </w:r>
+      <w:r>
+        <w:t xml:space="preserve"> </w:t>
+      </w:r>
+      <w:r>
+        <w:t xml:space="preserve">Valente et al. (2023)</w:t>
+      </w:r>
+      <w:r>
+        <w:t xml:space="preserve">).</w:t>
+      </w:r>
+    </w:p>
+    <w:bookmarkEnd w:id="20"/>
+    <w:bookmarkStart w:id="21" w:name="X4e92a27f47d0ed154baeaa7a038491dd83bdcd6"/>
+    <w:p>
+      <w:pPr>
+        <w:pStyle w:val="Heading1"/>
       </w:pPr>
       <w:r>
         <w:rPr>
           <w:rStyle w:val="SectionNumber"/>
         </w:rPr>
-        <w:t xml:space="preserve">1.1</w:t>
+        <w:t xml:space="preserve">2</w:t>
       </w:r>
       <w:r>
         <w:tab/>
       </w:r>
       <w:r>
-        <w:t xml:space="preserve">O debate sobre o efeito causal da fragmentação de habitat na biodiversidade remanescente</w:t>
+        <w:t xml:space="preserve">Simulação de efeitos explicativos a partir de dados observacionais</w:t>
       </w:r>
     </w:p>
     <w:p>
@@ -195,10 +381,186 @@
         <w:pStyle w:val="FirstParagraph"/>
       </w:pPr>
       <w:r>
-        <w:t xml:space="preserve">Não há consenso sobre o impacto da conversão de habitat na biodiversidade remanescente nos ecossistemas terrestres (</w:t>
-      </w:r>
-      <w:r>
-        <w:t xml:space="preserve">Fletcher Jr et al. (2018)</w:t>
+        <w:t xml:space="preserve">Diante dessa polarização, modelos mecanísticos que simulam processos-chave (como conectividade) emergem como ferramentas promissoras para testar empiricamente as previsões conflitantes dos dois grupos. Há consenso sobre o papel central da conectividade — a movimentação de indivíduos entre o habitat remanescente — como mecanismo explicativo mínimo dos efeitos da paisagem (</w:t>
+      </w:r>
+      <w:r>
+        <w:t xml:space="preserve">Riva et al. (2024)</w:t>
+      </w:r>
+      <w:r>
+        <w:t xml:space="preserve">). Isso abre espaço para o uso de modelos mecanísticos capazes de simular a conectividade em diferentes cenários hipotéticos de paisagem. Se esse modelo for capaz de reproduzir a conectividade nos três tipos de paisagens hipotéticas, então é possível estimar os efeitos propostos (</w:t>
+      </w:r>
+      <w:r>
+        <w:t xml:space="preserve">Marshall and Galea (2014)</w:t>
+      </w:r>
+      <w:r>
+        <w:t xml:space="preserve">;</w:t>
+      </w:r>
+      <w:r>
+        <w:t xml:space="preserve"> </w:t>
+      </w:r>
+      <w:r>
+        <w:t xml:space="preserve">Arnold et al. (2018)</w:t>
+      </w:r>
+      <w:r>
+        <w:t xml:space="preserve">). Os efeitos são obtidos pelo contraste da simulação desse modelo nas paisagens hipotéticas (</w:t>
+      </w:r>
+      <w:r>
+        <w:t xml:space="preserve">Marshall and Galea (2014)</w:t>
+      </w:r>
+      <w:r>
+        <w:t xml:space="preserve">;</w:t>
+      </w:r>
+      <w:r>
+        <w:t xml:space="preserve"> </w:t>
+      </w:r>
+      <w:r>
+        <w:t xml:space="preserve">Arnold et al. (2018)</w:t>
+      </w:r>
+      <w:r>
+        <w:t xml:space="preserve">), com os parâmetros livres necessários para predizer o padrão de biodiversidade em investigação. Uma vez que o modelo tenha uma boa aproximação do observado, então é possível interpretar o contraste de seus parâmetros, tal como, em um modelo de regressão (</w:t>
+      </w:r>
+      <w:r>
+        <w:t xml:space="preserve">“Causal inference in experimental and observational methods”</w:t>
+      </w:r>
+      <w:r>
+        <w:t xml:space="preserve"> </w:t>
+      </w:r>
+      <w:r>
+        <w:t xml:space="preserve">(2022)</w:t>
+      </w:r>
+      <w:r>
+        <w:t xml:space="preserve">). Assim, nesta abordagem, o mesmo tipo de dado empírico, usado na análise estatística de dados observacionais, é usado para calibrar, validar e interpretar o modelo mecanístico.</w:t>
+      </w:r>
+    </w:p>
+    <w:p>
+      <w:pPr>
+        <w:pStyle w:val="BodyText"/>
+      </w:pPr>
+      <w:r>
+        <w:t xml:space="preserve">Uma classe de modelos usados como primeira aproximação para descrever a dinâmica que mantém uma comunidade arbórea são os modelos neutros (</w:t>
+      </w:r>
+      <w:r>
+        <w:t xml:space="preserve">Leibold and Chase (2018)</w:t>
+      </w:r>
+      <w:r>
+        <w:t xml:space="preserve">;</w:t>
+      </w:r>
+      <w:r>
+        <w:t xml:space="preserve"> </w:t>
+      </w:r>
+      <w:r>
+        <w:t xml:space="preserve">Chase et al. (2020)</w:t>
+      </w:r>
+      <w:r>
+        <w:t xml:space="preserve">). Entre esses, destaca-se o modelo neutro espacialmente explícito (MNEE), que foi validado em paisagens simuladas (</w:t>
+      </w:r>
+      <w:r>
+        <w:t xml:space="preserve">Campos et al. (2012)</w:t>
+      </w:r>
+      <w:r>
+        <w:t xml:space="preserve">;</w:t>
+      </w:r>
+      <w:r>
+        <w:t xml:space="preserve"> </w:t>
+      </w:r>
+      <w:r>
+        <w:t xml:space="preserve">Campos et al. (2013)</w:t>
+      </w:r>
+      <w:r>
+        <w:t xml:space="preserve">;</w:t>
+      </w:r>
+      <w:r>
+        <w:t xml:space="preserve"> </w:t>
+      </w:r>
+      <w:r>
+        <w:t xml:space="preserve">Claudino et al. (2015)</w:t>
+      </w:r>
+      <w:r>
+        <w:t xml:space="preserve">). Em MNEE todos os indivíduos da paisagem são simulados, tanto dentro da parcela amostrada quanto na paisagem ao redor, nos possíveis fragmentos remanescentes (</w:t>
+      </w:r>
+      <w:r>
+        <w:t xml:space="preserve">Campos et al. (2012)</w:t>
+      </w:r>
+      <w:r>
+        <w:t xml:space="preserve">;</w:t>
+      </w:r>
+      <w:r>
+        <w:t xml:space="preserve"> </w:t>
+      </w:r>
+      <w:r>
+        <w:t xml:space="preserve">Campos et al. (2013)</w:t>
+      </w:r>
+      <w:r>
+        <w:t xml:space="preserve">;</w:t>
+      </w:r>
+      <w:r>
+        <w:t xml:space="preserve"> </w:t>
+      </w:r>
+      <w:r>
+        <w:t xml:space="preserve">Claudino et al. (2015)</w:t>
+      </w:r>
+      <w:r>
+        <w:t xml:space="preserve">). Esses indivíduos têm igual chance de morrer ou de produzir propágulos que podem dispersar com a mesma capacidade (</w:t>
+      </w:r>
+      <w:r>
+        <w:t xml:space="preserve">Azaele et al. (2016)</w:t>
+      </w:r>
+      <w:r>
+        <w:t xml:space="preserve">;</w:t>
+      </w:r>
+      <w:r>
+        <w:t xml:space="preserve"> </w:t>
+      </w:r>
+      <w:r>
+        <w:t xml:space="preserve">Rosindell et al. (2008)</w:t>
+      </w:r>
+      <w:r>
+        <w:t xml:space="preserve">;</w:t>
+      </w:r>
+      <w:r>
+        <w:t xml:space="preserve"> </w:t>
+      </w:r>
+      <w:r>
+        <w:t xml:space="preserve">Thompson et al. (2020)</w:t>
+      </w:r>
+      <w:r>
+        <w:t xml:space="preserve">). Por conta do pressuposto de soma zero, todas as mortes são compensadas pelo nascimento de um novo indivíduo que pode ser de uma nova espécie na paisagem com probabilidade U ou de dispersão de dentro da paisagem de uma espécie já presente na paisagem com probabilidade 1-U (</w:t>
+      </w:r>
+      <w:r>
+        <w:t xml:space="preserve">Azaele et al. (2016)</w:t>
+      </w:r>
+      <w:r>
+        <w:t xml:space="preserve">;</w:t>
+      </w:r>
+      <w:r>
+        <w:t xml:space="preserve"> </w:t>
+      </w:r>
+      <w:r>
+        <w:t xml:space="preserve">Rosindell et al. (2008)</w:t>
+      </w:r>
+      <w:r>
+        <w:t xml:space="preserve">;</w:t>
+      </w:r>
+      <w:r>
+        <w:t xml:space="preserve"> </w:t>
+      </w:r>
+      <w:r>
+        <w:t xml:space="preserve">Thompson et al. (2020)</w:t>
+      </w:r>
+      <w:r>
+        <w:t xml:space="preserve">). O MNEE reproduz a distribuição espacial estocástica dos indivíduos, na qual a dispersão é probabilística e limitada, e influenciada pela configuração da paisagem (</w:t>
+      </w:r>
+      <w:r>
+        <w:t xml:space="preserve">McGill (2010)</w:t>
+      </w:r>
+      <w:r>
+        <w:t xml:space="preserve">;</w:t>
+      </w:r>
+      <w:r>
+        <w:t xml:space="preserve"> </w:t>
+      </w:r>
+      <w:r>
+        <w:t xml:space="preserve">May et al. (2015)</w:t>
       </w:r>
       <w:r>
         <w:t xml:space="preserve">,</w:t>
@@ -207,124 +569,79 @@
         <w:t xml:space="preserve"> </w:t>
       </w:r>
       <w:r>
-        <w:t xml:space="preserve">Fahrig et al. (2019)</w:t>
-      </w:r>
-      <w:r>
-        <w:t xml:space="preserve">,</w:t>
-      </w:r>
-      <w:r>
-        <w:t xml:space="preserve"> </w:t>
-      </w:r>
-      <w:r>
-        <w:t xml:space="preserve">Miller-Rushing et al. (2019)</w:t>
-      </w:r>
-      <w:r>
-        <w:t xml:space="preserve">,</w:t>
-      </w:r>
-      <w:r>
-        <w:t xml:space="preserve"> </w:t>
-      </w:r>
-      <w:r>
-        <w:t xml:space="preserve">Valente et al. (2023)</w:t>
-      </w:r>
-      <w:r>
-        <w:t xml:space="preserve">). Um grupo de pesquisa defende que existem dois efeitos independentes: efeito de perda per se de área e efeito de fragmentação per se - que é o efeito da mudança da configuração espacial, controlado pelo efeito da perda de área (</w:t>
-      </w:r>
-      <w:r>
-        <w:t xml:space="preserve">Fahrig (2003)</w:t>
-      </w:r>
-      <w:r>
-        <w:t xml:space="preserve">,</w:t>
-      </w:r>
-      <w:r>
-        <w:t xml:space="preserve"> </w:t>
-      </w:r>
-      <w:r>
-        <w:t xml:space="preserve">Fahrig (2017)</w:t>
-      </w:r>
-      <w:r>
-        <w:t xml:space="preserve">,</w:t>
-      </w:r>
-      <w:r>
-        <w:t xml:space="preserve"> </w:t>
-      </w:r>
-      <w:r>
-        <w:t xml:space="preserve">Fahrig (2020)</w:t>
-      </w:r>
-      <w:r>
-        <w:t xml:space="preserve">,</w:t>
-      </w:r>
-      <w:r>
-        <w:t xml:space="preserve"> </w:t>
-      </w:r>
-      <w:r>
-        <w:t xml:space="preserve">Fahrig (2019)</w:t>
-      </w:r>
-      <w:r>
-        <w:t xml:space="preserve">;</w:t>
-      </w:r>
-      <w:r>
-        <w:t xml:space="preserve"> </w:t>
-      </w:r>
-      <w:r>
-        <w:t xml:space="preserve">Fahrig et al. (2019)</w:t>
-      </w:r>
-      <w:r>
-        <w:t xml:space="preserve">). Outro grupo de pesquisa defende que existe um processo comum de perda e fragmentação de habitat (</w:t>
-      </w:r>
-      <w:r>
-        <w:t xml:space="preserve">Didham et al. (2012)</w:t>
-      </w:r>
-      <w:r>
-        <w:t xml:space="preserve">,</w:t>
-      </w:r>
-      <w:r>
-        <w:t xml:space="preserve"> </w:t>
-      </w:r>
-      <w:r>
-        <w:t xml:space="preserve">Fletcher Jr et al. (2018)</w:t>
-      </w:r>
-      <w:r>
-        <w:t xml:space="preserve">), que resultaria em um único efeito comum de fragmentação total (e.g.</w:t>
-      </w:r>
-      <w:r>
-        <w:t xml:space="preserve"> </w:t>
-      </w:r>
-      <w:r>
-        <w:t xml:space="preserve">Haddad et al. (2015)</w:t>
-      </w:r>
-      <w:r>
-        <w:t xml:space="preserve"> </w:t>
-      </w:r>
-      <w:r>
-        <w:t xml:space="preserve">e</w:t>
-      </w:r>
-      <w:r>
-        <w:t xml:space="preserve"> </w:t>
-      </w:r>
-      <w:r>
-        <w:t xml:space="preserve">Gonçalves-Souza et al. (2025)</w:t>
+        <w:t xml:space="preserve">May et al. (2016)</w:t>
+      </w:r>
+      <w:r>
+        <w:t xml:space="preserve">). No MNEE, a ocupação de um sítio é determinada tanto pela capacidade de dispersão dos propágulos quanto pela distância entre a fonte de propágulo e os habitats disponíveis (</w:t>
+      </w:r>
+      <w:r>
+        <w:t xml:space="preserve">Rosindell et al. (2008)</w:t>
+      </w:r>
+      <w:r>
+        <w:t xml:space="preserve">). Ao replicar essa distribuição espacial estocástica de forma dinâmica, o MNEE assegura que a simulação expressa a conectividade entre a parcela amostrada e a paisagem circundante, refletindo a interação do espaço na competição entre indivíduos (</w:t>
+      </w:r>
+      <w:r>
+        <w:t xml:space="preserve">Campos et al. (2012)</w:t>
+      </w:r>
+      <w:r>
+        <w:t xml:space="preserve">;</w:t>
+      </w:r>
+      <w:r>
+        <w:t xml:space="preserve"> </w:t>
+      </w:r>
+      <w:r>
+        <w:t xml:space="preserve">Campos et al. (2013)</w:t>
       </w:r>
       <w:r>
         <w:t xml:space="preserve">).</w:t>
       </w:r>
     </w:p>
-    <w:bookmarkStart w:id="20" w:name="X03fe817ba5801d6e04f0aa6ac208c5fed82f7e8"/>
-    <w:p>
-      <w:pPr>
-        <w:pStyle w:val="Heading3"/>
+    <w:p>
+      <w:pPr>
+        <w:pStyle w:val="BodyText"/>
+      </w:pPr>
+      <w:r>
+        <w:t xml:space="preserve">O único parâmetro livre de MNEE é a taxa de entrada de indivíduos de novas espécies na paisagem (aqui denominada taxa U). Esse parâmetro pode ser calibrado para que MNEE reproduza a riqueza observada de espécies numa comunidade, dado um grau de limitação à dispersão e uma paisagem hipotética (</w:t>
+      </w:r>
+      <w:r>
+        <w:t xml:space="preserve">Rosindell et al. (2008)</w:t>
+      </w:r>
+      <w:r>
+        <w:t xml:space="preserve">;</w:t>
+      </w:r>
+      <w:r>
+        <w:t xml:space="preserve"> </w:t>
+      </w:r>
+      <w:r>
+        <w:t xml:space="preserve">Thompson et al. (2020)</w:t>
+      </w:r>
+      <w:r>
+        <w:t xml:space="preserve">). Quanto maior a taxa U estimada para manter uma certa riqueza em uma paisagem em relação a outra, maior a perda local de espécies na comunidade por deriva que não é compensada pela imigração de novas espécies vindas da paisagem (</w:t>
+      </w:r>
+      <w:r>
+        <w:t xml:space="preserve">May et al. (2012)</w:t>
+      </w:r>
+      <w:r>
+        <w:t xml:space="preserve">). Assim, a taxa U ajustada para manter a riqueza observada permite a comparação das paisagens quanto a promoção da manutenção da biodiversidade local. Além disso, o parâmetro U ajustado pela riqueza também pode ser usado para estimar a extensão espacial da paisagem adequada para a simulação, controlado pelo grau de limitação de dispersão (Apêndice Efeito de Escala)</w:t>
+      </w:r>
+    </w:p>
+    <w:bookmarkEnd w:id="21"/>
+    <w:bookmarkStart w:id="67" w:name="objetivo"/>
+    <w:p>
+      <w:pPr>
+        <w:pStyle w:val="Heading1"/>
       </w:pPr>
       <w:r>
         <w:rPr>
           <w:rStyle w:val="SectionNumber"/>
         </w:rPr>
-        <w:t xml:space="preserve">1.1.1</w:t>
+        <w:t xml:space="preserve">3</w:t>
       </w:r>
       <w:r>
         <w:tab/>
       </w:r>
       <w:r>
-        <w:t xml:space="preserve">Os propostos efeitos da paisagem poderiam ser estimados experimentalmente</w:t>
+        <w:t xml:space="preserve">Objetivo</w:t>
       </w:r>
     </w:p>
     <w:p>
@@ -332,143 +649,164 @@
         <w:pStyle w:val="FirstParagraph"/>
       </w:pPr>
       <w:r>
-        <w:t xml:space="preserve">Esses propostos efeitos da paisagem poderiam ser estimados experimentalmente (</w:t>
+        <w:t xml:space="preserve">Nosso objetivo é estimar os propostos efeitos da paisagem a partir de um modelo mecanístico de primeira aproximação da conectividade nas paisagens fragmentadas e de dados observacionais de comunidades arbóreas da Floresta Atlântica. Nós cruzamos uma base de dados que compilou os últimos 70 anos de pesquisa fitossociológica na Floresta Atlântica e fez a curadoria fina (</w:t>
+      </w:r>
+      <w:r>
+        <w:t xml:space="preserve">Lima et al. (2015)</w:t>
+      </w:r>
+      <w:r>
+        <w:t xml:space="preserve">) e uma coleção de mapas de cobertura florestal da Floresta Atlântica que classifica os padrões de ocupação do solo nos últimos 40 anos (</w:t>
+      </w:r>
+      <w:r>
+        <w:t xml:space="preserve">Souza Jr et al. (2020)</w:t>
+      </w:r>
+      <w:r>
+        <w:t xml:space="preserve">) obtendo 105 sítios, que refletem a diversidade de paisagens na Floresta Atlântica. Com esses dados e o modelo neutro espacialmente explícito (MNEE) pudemos reconstruir a biodiversidade local de árvores - riqueza de espécies e distribuição de abundância de espécies (em inglês, species abundance distribution, SAD) - simulando a dinâmica demográfica das espécies em três cenários hipotéticas de paisagem: fragmentada (f), tal como no momento mais próximo da amostragem do sítio; aglomerada (a), com o habitat remanescente na paisagem fragmentada aglomerado ao redor da parcela; prístina (p), com toda a paisagem preenchida com habitat. O contraste entre a simulação nas paisagens hipotéticas informa os efeitos de fragmentação total (f-p), fragmentação per se (f-a) e área per se (a-p). Para isso buscamos:</w:t>
+      </w:r>
+    </w:p>
+    <w:p>
+      <w:pPr>
+        <w:pStyle w:val="BodyText"/>
+      </w:pPr>
+      <w:r>
+        <w:rPr>
+          <w:b/>
+          <w:bCs/>
+        </w:rPr>
+        <w:t xml:space="preserve">1) Estimar a extensão espacial da paisagem</w:t>
+      </w:r>
+    </w:p>
+    <w:p>
+      <w:pPr>
+        <w:pStyle w:val="BodyText"/>
+      </w:pPr>
+      <w:r>
+        <w:t xml:space="preserve">A extensão espacial da paisagem suficiente foi estimada pela análise de sensibilidade da taxa U ao cenário de limitação de dispersão e extensão espacial da paisagem prístina (Apêndice</w:t>
+      </w:r>
+      <w:r>
+        <w:t xml:space="preserve"> </w:t>
+      </w:r>
+      <w:r>
+        <w:t xml:space="preserve">“</w:t>
+      </w:r>
+      <w:r>
+        <w:t xml:space="preserve">Efeito de Escala</w:t>
+      </w:r>
+      <w:r>
+        <w:t xml:space="preserve">”</w:t>
+      </w:r>
+      <w:r>
+        <w:t xml:space="preserve">). A expectativa é que quanto mais branda a limitação de dispersão, maior a extensão espacial da paisagem necessária para que a simulação não seja influenciada pelo recorte da paisagem ao redor (</w:t>
+      </w:r>
+      <w:r>
+        <w:t xml:space="preserve">Rosindell and Cornell (2013)</w:t>
+      </w:r>
+      <w:r>
+        <w:t xml:space="preserve">).</w:t>
+      </w:r>
+    </w:p>
+    <w:p>
+      <w:pPr>
+        <w:pStyle w:val="BodyText"/>
+      </w:pPr>
+      <w:r>
+        <w:rPr>
+          <w:b/>
+          <w:bCs/>
+        </w:rPr>
+        <w:t xml:space="preserve">2) Calibrar e validar empíricamente MNEE</w:t>
+      </w:r>
+    </w:p>
+    <w:p>
+      <w:pPr>
+        <w:pStyle w:val="BodyText"/>
+      </w:pPr>
+      <w:r>
+        <w:t xml:space="preserve">Calibrar a taxa U para reproduzir a riqueza observada em cada paisagem hipotética e cenário de limitação de dispersão. E validar empiricamente a predição a partir da congruência da SAD simulada e observada. Dessa forma, é possível selecionar apenas os sítios em que o mecanismo expresso em MNEE aproximou bem o padrão observado de biodiversidade nas três paisagens hipotéticas e cenários de limitação de dispersão.</w:t>
+      </w:r>
+    </w:p>
+    <w:p>
+      <w:pPr>
+        <w:pStyle w:val="BodyText"/>
+      </w:pPr>
+      <w:r>
+        <w:rPr>
+          <w:b/>
+          <w:bCs/>
+        </w:rPr>
+        <w:t xml:space="preserve">3) Descrever os efeitos da paisagem na taxa U estimada</w:t>
+      </w:r>
+    </w:p>
+    <w:p>
+      <w:pPr>
+        <w:pStyle w:val="BodyText"/>
+      </w:pPr>
+      <w:r>
+        <w:t xml:space="preserve">Os propostos efeitos da paisagem (fragmentação total, fragmentação per se e área per se) são obtidos pelo logaritmo da razão entre as taxas U (logUi/Uj) estimadas nos pares de paisagens em comparação. Com o logUi/Uj é possível expressar as expectativas derivadas das conclusões de cada grupo de pesquisa usando uma métrica funcional comum:</w:t>
+      </w:r>
+    </w:p>
+    <w:p>
+      <w:pPr>
+        <w:numPr>
+          <w:ilvl w:val="0"/>
+          <w:numId w:val="1001"/>
+        </w:numPr>
+      </w:pPr>
+      <w:r>
+        <w:t xml:space="preserve">O grupo que defende um efeito combinado de perda e fragmentação de habitat, pode esperar que quanto maior a perda e fragmentação de habitat maior deve ser o efeito negativo na manutenção da biodiversidade local (</w:t>
+      </w:r>
+      <w:r>
+        <w:t xml:space="preserve">Didham et al. (2012)</w:t>
+      </w:r>
+      <w:r>
+        <w:t xml:space="preserve">;</w:t>
+      </w:r>
+      <w:r>
+        <w:t xml:space="preserve"> </w:t>
       </w:r>
       <w:r>
         <w:t xml:space="preserve">Haddad et al. (2015)</w:t>
       </w:r>
       <w:r>
-        <w:t xml:space="preserve"> </w:t>
-      </w:r>
-      <w:r>
-        <w:t xml:space="preserve">e</w:t>
-      </w:r>
-      <w:r>
-        <w:t xml:space="preserve"> </w:t>
-      </w:r>
-      <w:r>
-        <w:t xml:space="preserve">Fahrig (2020)</w:t>
-      </w:r>
-      <w:r>
-        <w:t xml:space="preserve">). O efeito total da fragmentação pode ser estimado experimentalmente ao contrastar uma paisagem prístina, sem perda de cobertura florestal, com uma paisagem fragmentada ao longo de um gradiente de cobertura florestal (</w:t>
-      </w:r>
-      <w:r>
-        <w:t xml:space="preserve">Didham et al. (2012)</w:t>
-      </w:r>
-      <w:r>
-        <w:t xml:space="preserve">;</w:t>
-      </w:r>
-      <w:r>
-        <w:t xml:space="preserve"> </w:t>
-      </w:r>
-      <w:r>
-        <w:t xml:space="preserve">Haddad et al. (2015)</w:t>
-      </w:r>
-      <w:r>
-        <w:t xml:space="preserve">;</w:t>
-      </w:r>
-      <w:r>
-        <w:t xml:space="preserve"> </w:t>
-      </w:r>
-      <w:r>
-        <w:t xml:space="preserve">Valente et al. (2023)</w:t>
-      </w:r>
-      <w:r>
-        <w:t xml:space="preserve">). Como essas paisagens diferem tanto na perda quanto na fragmentação de habitat (</w:t>
-      </w:r>
-      <w:r>
-        <w:t xml:space="preserve">Didham et al. (2012)</w:t>
-      </w:r>
-      <w:r>
-        <w:t xml:space="preserve">;</w:t>
-      </w:r>
-      <w:r>
-        <w:t xml:space="preserve"> </w:t>
-      </w:r>
-      <w:r>
-        <w:t xml:space="preserve">Valente et al. (2023)</w:t>
-      </w:r>
-      <w:r>
-        <w:t xml:space="preserve">), e assumindo que todas as demais características sejam mantidas constantes, esse contraste revelaria o efeito combinado da mudança na configuração espacial e na cobertura florestal (</w:t>
-      </w:r>
-      <w:r>
-        <w:t xml:space="preserve">Haddad et al. (2015)</w:t>
-      </w:r>
-      <w:r>
-        <w:t xml:space="preserve">,</w:t>
-      </w:r>
-      <w:r>
-        <w:t xml:space="preserve"> </w:t>
-      </w:r>
-      <w:r>
-        <w:t xml:space="preserve">Gonçalves-Souza et al. (2025)</w:t>
-      </w:r>
-      <w:r>
-        <w:t xml:space="preserve">.</w:t>
-      </w:r>
-    </w:p>
-    <w:p>
-      <w:pPr>
-        <w:pStyle w:val="BodyText"/>
-      </w:pPr>
-      <w:r>
-        <w:t xml:space="preserve">Para o grupo que pressupõe independência entre os efeitos da perda de habitat e da mudança na configuração espacial, a estimativa experimental desses efeitos requer a adição de um novo tratamento: paisagens com a mesma cobertura florestal, mas com diferentes configurações espaciais (</w:t>
-      </w:r>
-      <w:r>
-        <w:t xml:space="preserve">Fahrig (2020)</w:t>
-      </w:r>
-      <w:r>
-        <w:t xml:space="preserve">). Um exemplo seria uma paisagem onde o habitat remanescente está todo aglomerado, minimizando a complexidade espacial (</w:t>
-      </w:r>
-      <w:r>
-        <w:t xml:space="preserve">Valente et al. (2023)</w:t>
-      </w:r>
-      <w:r>
-        <w:t xml:space="preserve">). Dessa forma, dois efeitos distintos poderiam ser estimados: o efeito de área per se e o efeito de fragmentação per se. O efeito de perda de área per se é o contraste entre a paisagem prístina com a paisagem aglomerada, pois ambas possuem a mesma configuração espacial, diferindo apenas na cobertura florestal (</w:t>
-      </w:r>
-      <w:r>
-        <w:t xml:space="preserve">Fahrig (2020)</w:t>
-      </w:r>
-      <w:r>
-        <w:t xml:space="preserve">;</w:t>
-      </w:r>
-      <w:r>
-        <w:t xml:space="preserve"> </w:t>
-      </w:r>
-      <w:r>
-        <w:t xml:space="preserve">Valente et al. (2023)</w:t>
-      </w:r>
-      <w:r>
-        <w:t xml:space="preserve">). O efeito da fragmentação per se é o contraste entre a paisagem fragmentada e a paisagem aglomerada, pois a única diferença entre elas é a complexidade espacial do habitat remanescente – a quantidade total de habitat permanece constante (</w:t>
-      </w:r>
-      <w:r>
-        <w:t xml:space="preserve">Fahrig (2020)</w:t>
-      </w:r>
-      <w:r>
-        <w:t xml:space="preserve">;</w:t>
-      </w:r>
-      <w:r>
-        <w:t xml:space="preserve"> </w:t>
-      </w:r>
-      <w:r>
-        <w:t xml:space="preserve">Valente et al. (2023)</w:t>
-      </w:r>
-      <w:r>
-        <w:t xml:space="preserve">).</w:t>
-      </w:r>
-    </w:p>
-    <w:p>
-      <w:pPr>
-        <w:pStyle w:val="BodyText"/>
-      </w:pPr>
-      <w:r>
-        <w:t xml:space="preserve">Contudo, experimentos em escala de paisagem são inviáveis para ecossistemas florestais como a Floresta Atlântica, onde grande parte da cobertura original foi reduzida a pequenos fragmentos isolados, com poucas grandes áreas preservadas (</w:t>
-      </w:r>
-      <w:r>
-        <w:t xml:space="preserve">Vancine et al. (2024)</w:t>
-      </w:r>
-      <w:r>
-        <w:t xml:space="preserve">). Dada a inviabilidade de experimentos na escala da paisagem, os efeitos da paisagem são estimados a partir de dados observacionais (</w:t>
+        <w:t xml:space="preserve">;</w:t>
+      </w:r>
+      <w:r>
+        <w:t xml:space="preserve"> </w:t>
+      </w:r>
+      <w:r>
+        <w:t xml:space="preserve">Fletcher Jr et al. (2018)</w:t>
+      </w:r>
+      <w:r>
+        <w:t xml:space="preserve">;</w:t>
+      </w:r>
+      <w:r>
+        <w:t xml:space="preserve"> </w:t>
+      </w:r>
+      <w:r>
+        <w:t xml:space="preserve">Püttker et al. (2020)</w:t>
+      </w:r>
+      <w:r>
+        <w:t xml:space="preserve">). Resultando em aumento do logUf/Up com a redução da cobertura florestal.</w:t>
+      </w:r>
+    </w:p>
+    <w:p>
+      <w:pPr>
+        <w:numPr>
+          <w:ilvl w:val="0"/>
+          <w:numId w:val="1001"/>
+        </w:numPr>
+      </w:pPr>
+      <w:r>
+        <w:t xml:space="preserve">O grupo que defende dois efeitos independentes, de área per se e de fragmentação per se, pode esperar que o efeito negativo de área per se tenha magnitude muito maior do que o efeito marginal e idiossincrático da fragmentação per se (</w:t>
+      </w:r>
+      <w:r>
+        <w:t xml:space="preserve">Fahrig (2003)</w:t>
+      </w:r>
+      <w:r>
+        <w:t xml:space="preserve">;</w:t>
+      </w:r>
+      <w:r>
+        <w:t xml:space="preserve"> </w:t>
       </w:r>
       <w:r>
         <w:t xml:space="preserve">Fahrig (2017)</w:t>
@@ -480,290 +818,23 @@
         <w:t xml:space="preserve"> </w:t>
       </w:r>
       <w:r>
-        <w:t xml:space="preserve">Fahrig (2020)</w:t>
-      </w:r>
-      <w:r>
-        <w:t xml:space="preserve">;</w:t>
-      </w:r>
-      <w:r>
-        <w:t xml:space="preserve"> </w:t>
-      </w:r>
-      <w:r>
-        <w:t xml:space="preserve">Püttker et al. (2020)</w:t>
-      </w:r>
-      <w:r>
-        <w:t xml:space="preserve">). No entanto, essa abordagem depende da validade do modelo causal e da escolha de métricas que representem os efeitos causais pressupostos (</w:t>
-      </w:r>
-      <w:r>
-        <w:t xml:space="preserve">Pearl et al. (2016)</w:t>
-      </w:r>
-      <w:r>
-        <w:t xml:space="preserve">). Como não há consenso sobre a conceituação do problema, também não há acordo sobre quais métricas devem ser usadas (</w:t>
-      </w:r>
-      <w:r>
-        <w:t xml:space="preserve">Fletcher Jr et al. (2018)</w:t>
-      </w:r>
-      <w:r>
-        <w:t xml:space="preserve">;</w:t>
-      </w:r>
-      <w:r>
-        <w:t xml:space="preserve"> </w:t>
-      </w:r>
-      <w:r>
         <w:t xml:space="preserve">Fahrig et al. (2019)</w:t>
       </w:r>
       <w:r>
-        <w:t xml:space="preserve">;</w:t>
-      </w:r>
-      <w:r>
-        <w:t xml:space="preserve"> </w:t>
-      </w:r>
-      <w:r>
-        <w:t xml:space="preserve">Valente et al. (2023)</w:t>
-      </w:r>
-      <w:r>
-        <w:t xml:space="preserve">). Empiricamente, as métricas de configuração espacial não são independentes da proporção de cobertura florestal (</w:t>
-      </w:r>
-      <w:r>
-        <w:t xml:space="preserve">Villard and Metzger (2014)</w:t>
-      </w:r>
-      <w:r>
-        <w:t xml:space="preserve">), tornando o debate ainda mais polarizado. Cada grupo tende a adotar métricas e métodos que refletem suas concepções sobre a conversão de habitat, sem que haja consenso sobre a adequação das estimativas ou sobre a escala espacial da análise dos dados (</w:t>
-      </w:r>
-      <w:r>
-        <w:t xml:space="preserve">Fletcher Jr et al. (2018)</w:t>
-      </w:r>
-      <w:r>
-        <w:t xml:space="preserve">,</w:t>
-      </w:r>
-      <w:r>
-        <w:t xml:space="preserve"> </w:t>
-      </w:r>
-      <w:r>
-        <w:t xml:space="preserve">Fahrig et al. (2019)</w:t>
-      </w:r>
-      <w:r>
-        <w:t xml:space="preserve">,</w:t>
-      </w:r>
-      <w:r>
-        <w:t xml:space="preserve"> </w:t>
-      </w:r>
-      <w:r>
-        <w:t xml:space="preserve">Valente et al. (2023)</w:t>
-      </w:r>
-      <w:r>
-        <w:t xml:space="preserve">).</w:t>
-      </w:r>
-    </w:p>
-    <w:bookmarkEnd w:id="20"/>
-    <w:bookmarkEnd w:id="21"/>
-    <w:bookmarkStart w:id="22" w:name="X4e92a27f47d0ed154baeaa7a038491dd83bdcd6"/>
+        <w:t xml:space="preserve">). Resultando em um esperado aumento do logUa/Up com a redução cobertura florestal e pouca variação de logUf/Ua que deve se manter próximo de zero.</w:t>
+      </w:r>
+    </w:p>
+    <w:bookmarkStart w:id="66" w:name="referências"/>
     <w:p>
       <w:pPr>
         <w:pStyle w:val="Heading2"/>
       </w:pPr>
       <w:r>
-        <w:rPr>
-          <w:rStyle w:val="SectionNumber"/>
-        </w:rPr>
-        <w:t xml:space="preserve">1.2</w:t>
-      </w:r>
-      <w:r>
-        <w:tab/>
-      </w:r>
-      <w:r>
-        <w:t xml:space="preserve">Simulação de efeitos explicativos a partir de dados observacionais</w:t>
-      </w:r>
-    </w:p>
-    <w:p>
-      <w:pPr>
-        <w:pStyle w:val="FirstParagraph"/>
-      </w:pPr>
-      <w:r>
-        <w:t xml:space="preserve">Apesar do impasse conceitual, há consenso sobre o papel central da conectividade — a movimentação de indivíduos entre fragmentos — como mecanismo explicativo dos efeitos da paisagem (</w:t>
-      </w:r>
-      <w:r>
-        <w:t xml:space="preserve">Riva et al. (2024)</w:t>
-      </w:r>
-      <w:r>
-        <w:t xml:space="preserve">). Isso abre espaço para o uso de modelos mecanísticos capazes de simular a conectividade em diferentes cenários hipotéticos de paisagem a partir dos mesmos dados observacionais. Se esse modelo for capaz de reproduzir a conectividade nos três tipos de paisagens hipotéticas, então é possível obter os efeitos propostos pelo contraste da simulação em diferentes paisagens para uma mesma observação (</w:t>
-      </w:r>
-      <w:r>
-        <w:t xml:space="preserve">Marshall and Galea (2014)</w:t>
-      </w:r>
-      <w:r>
-        <w:t xml:space="preserve">;</w:t>
-      </w:r>
-      <w:r>
-        <w:t xml:space="preserve"> </w:t>
-      </w:r>
-      <w:r>
-        <w:t xml:space="preserve">Arnold et al. (2018)</w:t>
-      </w:r>
-      <w:r>
-        <w:t xml:space="preserve">). Dessa forma é possível usar o mesmo tipo de dado empírico, usado na análise estatística de dados observacionais, para calibrar, validar e interpretar o modelo mecanístico.</w:t>
-      </w:r>
-    </w:p>
-    <w:p>
-      <w:pPr>
-        <w:pStyle w:val="BodyText"/>
-      </w:pPr>
-      <w:r>
-        <w:t xml:space="preserve">Uma classe de modelos usados como primeira aproximação para descrever a comunidade arbórea são os modelos neutros (</w:t>
-      </w:r>
-      <w:r>
-        <w:t xml:space="preserve">Leibold and Chase (2018)</w:t>
-      </w:r>
-      <w:r>
-        <w:t xml:space="preserve">;</w:t>
-      </w:r>
-      <w:r>
-        <w:t xml:space="preserve"> </w:t>
-      </w:r>
-      <w:r>
-        <w:t xml:space="preserve">Chase et al. (2020)</w:t>
-      </w:r>
-      <w:r>
-        <w:t xml:space="preserve">). Entre esses, destaca-se o modelo neutro espacialmente explícito (MNEE), que foi validado em paisagens simuladas (</w:t>
-      </w:r>
-      <w:r>
-        <w:t xml:space="preserve">Campos et al. (2012)</w:t>
-      </w:r>
-      <w:r>
-        <w:t xml:space="preserve">;</w:t>
-      </w:r>
-      <w:r>
-        <w:t xml:space="preserve"> </w:t>
-      </w:r>
-      <w:r>
-        <w:t xml:space="preserve">Campos et al. (2013)</w:t>
-      </w:r>
-      <w:r>
-        <w:t xml:space="preserve">;</w:t>
-      </w:r>
-      <w:r>
-        <w:t xml:space="preserve"> </w:t>
-      </w:r>
-      <w:r>
-        <w:t xml:space="preserve">Claudino et al. (2015)</w:t>
-      </w:r>
-      <w:r>
-        <w:t xml:space="preserve">). O MNEE reproduz a geometria estocástica dos indivíduos, na qual a dispersão é probabilística e limitada, resultando em forte agregação de coespecíficos e influenciada pela configuração espacial (</w:t>
-      </w:r>
-      <w:r>
-        <w:t xml:space="preserve">McGill (2010)</w:t>
-      </w:r>
-      <w:r>
-        <w:t xml:space="preserve">;</w:t>
-      </w:r>
-      <w:r>
-        <w:t xml:space="preserve"> </w:t>
-      </w:r>
-      <w:r>
-        <w:t xml:space="preserve">May et al. (2015)</w:t>
-      </w:r>
-      <w:r>
-        <w:t xml:space="preserve">,</w:t>
-      </w:r>
-      <w:r>
-        <w:t xml:space="preserve"> </w:t>
-      </w:r>
-      <w:r>
-        <w:t xml:space="preserve">May et al. (2016)</w:t>
-      </w:r>
-      <w:r>
-        <w:t xml:space="preserve">). No MNEE, a colonização é determinada tanto pela capacidade de dispersão dos propágulos quanto pela distância entre a fonte de propágulo e os habitats disponíveis (</w:t>
-      </w:r>
-      <w:r>
-        <w:t xml:space="preserve">Rosindell et al. (2008)</w:t>
-      </w:r>
-      <w:r>
-        <w:t xml:space="preserve">). Ao replicar essa geometria estocástica de forma dinâmica, o MNEE assegura que a simulação expressa a conectividade entre a parcela amostrada e a paisagem circundante, refletindo a interação do espaço na competição entre indivíduos (</w:t>
-      </w:r>
-      <w:r>
-        <w:t xml:space="preserve">Campos et al. (2012)</w:t>
-      </w:r>
-      <w:r>
-        <w:t xml:space="preserve">,</w:t>
-      </w:r>
-      <w:r>
-        <w:t xml:space="preserve"> </w:t>
-      </w:r>
-      <w:r>
-        <w:t xml:space="preserve">Campos et al. (2013)</w:t>
-      </w:r>
-      <w:r>
-        <w:t xml:space="preserve">).</w:t>
-      </w:r>
-    </w:p>
-    <w:p>
-      <w:pPr>
-        <w:pStyle w:val="BodyText"/>
-      </w:pPr>
-      <w:r>
-        <w:t xml:space="preserve">O único parâmetro livre de MNEE é a taxa U, de entrada de novas espécies na paisagem. Esse parâmetro pode ser calibrado para que MNEE reproduza a riqueza local de espécies, dado um grau de limitação à dispersão e paisagem hipotética (</w:t>
-      </w:r>
-      <w:r>
-        <w:t xml:space="preserve">Rosindell et al. (2008)</w:t>
-      </w:r>
-      <w:r>
-        <w:t xml:space="preserve">,</w:t>
-      </w:r>
-      <w:r>
-        <w:t xml:space="preserve"> </w:t>
-      </w:r>
-      <w:r>
-        <w:t xml:space="preserve">Thompson et al. (2020)</w:t>
-      </w:r>
-      <w:r>
-        <w:t xml:space="preserve">). Quanto maior a taxa U estimada em uma paisagem hipotética em relação a outra, maior a perda local de espécies por deriva que não é compensada pela imigração de novas espécies vindas da paisagem para a parcela (</w:t>
-      </w:r>
-      <w:r>
-        <w:t xml:space="preserve">May et al. (2012)</w:t>
-      </w:r>
-      <w:r>
-        <w:t xml:space="preserve">). Assim, a taxa U ajustada pela riqueza observada permite a comparação das paisagens hipotéticas. Além disso, o parâmetro U ajustado pela riqueza também pode ser usado para estimar a extensão espacial da paisagem, controlado pelo grau de limitação de dispersão (Apêndice Efeito de Escalar)</w:t>
-      </w:r>
-    </w:p>
-    <w:bookmarkEnd w:id="22"/>
-    <w:bookmarkStart w:id="23" w:name="objetivo"/>
-    <w:p>
-      <w:pPr>
-        <w:pStyle w:val="Heading2"/>
-      </w:pPr>
-      <w:r>
-        <w:rPr>
-          <w:rStyle w:val="SectionNumber"/>
-        </w:rPr>
-        <w:t xml:space="preserve">1.3</w:t>
-      </w:r>
-      <w:r>
-        <w:tab/>
-      </w:r>
-      <w:r>
-        <w:t xml:space="preserve">Objetivo</w:t>
-      </w:r>
-    </w:p>
-    <w:p>
-      <w:pPr>
-        <w:pStyle w:val="FirstParagraph"/>
-      </w:pPr>
-      <w:r>
-        <w:t xml:space="preserve">Nosso objetivo é estimar os efeitos da paisagem sobre a manutenção da biodiversidade local — expressa em termos de riqueza de espécies (S) e distribuição de abundância de espécies (em inglês species abundance distribution, SAD) — de comunidades arbóreas na Floresta Atlântica. Para isso, utilizamos um modelo neutro espacialmente explícito (MNEE) como ferramenta de primeira aproximação. A escala da paisagem considerada em cada cenário foi ajustada de acordo com o grau de limitação à dispersão, representando a área da paisagem que deve estar contribuindo com propágulos para a parcela, na ausência de perda de cobertura florestal. Dado esse grau de limitação, a taxa U (entrada de novas espécies na paisagem) foi calibrada de forma a reproduzir a riqueza local observada, pressupondo uma paisagem hipotética. Em seguida, validamos MNEE comparando as SADs simuladas e observadas em três cenários hipotéticos de paisagem: fragmentada (f), aglomerada (a) e prístina (p). Quando o modelo apresenta boa congruência média com os dados observados, comparamos os efeitos da paisagem com base no logaritmo da taxa U nos três contrastes definidos: fragmentação total (f–p), fragmentação per se (f–a) e área per se (a–p). Dessa forma, o efeito total de fragmentação é a soma da fragmentação per se e área per se, integrando os grupos de pesquisa por design em torno de uma métrica comum de influência da paisagem, ajustada a escala espacial da dispersão simulada.</w:t>
-      </w:r>
-    </w:p>
-    <w:bookmarkEnd w:id="23"/>
-    <w:bookmarkStart w:id="62" w:name="referências"/>
-    <w:p>
-      <w:pPr>
-        <w:pStyle w:val="Heading2"/>
-      </w:pPr>
-      <w:r>
         <w:t xml:space="preserve">Referências</w:t>
       </w:r>
     </w:p>
-    <w:bookmarkStart w:id="61" w:name="refs"/>
-    <w:bookmarkStart w:id="25" w:name="ref-DAGinf_epi_2019"/>
+    <w:bookmarkStart w:id="65" w:name="refs"/>
+    <w:bookmarkStart w:id="23" w:name="ref-DAGinf_epi_2019"/>
     <w:p>
       <w:pPr>
         <w:pStyle w:val="Bibliography"/>
@@ -774,7 +845,7 @@
       <w:r>
         <w:t xml:space="preserve"> </w:t>
       </w:r>
-      <w:hyperlink r:id="rId24">
+      <w:hyperlink r:id="rId22">
         <w:r>
           <w:rPr>
             <w:rStyle w:val="Hyperlink"/>
@@ -786,28 +857,68 @@
         <w:t xml:space="preserve">. International Journal of Epidemiology 48:243–253.</w:t>
       </w:r>
     </w:p>
+    <w:bookmarkEnd w:id="23"/>
+    <w:bookmarkStart w:id="24" w:name="ref-azaele_statistical_2016"/>
+    <w:p>
+      <w:pPr>
+        <w:pStyle w:val="Bibliography"/>
+      </w:pPr>
+      <w:r>
+        <w:t xml:space="preserve">Azaele, S., S. Suweis, J. Grilli, I. Volkov, J. R. Banavar, and A. Maritan. 2016. Statistical mechanics of ecological systems:</w:t>
+      </w:r>
+      <w:r>
+        <w:t xml:space="preserve"> </w:t>
+      </w:r>
+      <w:r>
+        <w:t xml:space="preserve">Neutral</w:t>
+      </w:r>
+      <w:r>
+        <w:t xml:space="preserve"> </w:t>
+      </w:r>
+      <w:r>
+        <w:t xml:space="preserve">theory and beyond. Reviews of Modern Physics 88:035003.</w:t>
+      </w:r>
+    </w:p>
+    <w:bookmarkEnd w:id="24"/>
+    <w:bookmarkStart w:id="25" w:name="ref-campos_neutral_2012"/>
+    <w:p>
+      <w:pPr>
+        <w:pStyle w:val="Bibliography"/>
+      </w:pPr>
+      <w:r>
+        <w:t xml:space="preserve">Campos, P. R., E. D. Neto, V. M. de Oliveira, and M. Gomes. 2012. Neutral communities in fragmented landscapes. Oikos 121:1737–1748.</w:t>
+      </w:r>
+    </w:p>
     <w:bookmarkEnd w:id="25"/>
-    <w:bookmarkStart w:id="26" w:name="ref-campos_neutral_2012"/>
-    <w:p>
-      <w:pPr>
-        <w:pStyle w:val="Bibliography"/>
-      </w:pPr>
-      <w:r>
-        <w:t xml:space="preserve">Campos, P. R., E. D. Neto, V. M. de Oliveira, and M. Gomes. 2012. Neutral communities in fragmented landscapes. Oikos 121:1737–1748.</w:t>
+    <w:bookmarkStart w:id="26" w:name="ref-campos_effect_2013"/>
+    <w:p>
+      <w:pPr>
+        <w:pStyle w:val="Bibliography"/>
+      </w:pPr>
+      <w:r>
+        <w:t xml:space="preserve">Campos, P. R., A. Rosas, V. M. de Oliveira, and M. A. Gomes. 2013. Effect of landscape structure on species diversity. PloS one 8:e66495.</w:t>
       </w:r>
     </w:p>
     <w:bookmarkEnd w:id="26"/>
-    <w:bookmarkStart w:id="27" w:name="ref-campos_effect_2013"/>
-    <w:p>
-      <w:pPr>
-        <w:pStyle w:val="Bibliography"/>
-      </w:pPr>
-      <w:r>
-        <w:t xml:space="preserve">Campos, P. R., A. Rosas, V. M. de Oliveira, and M. A. Gomes. 2013. Effect of landscape structure on species diversity. PloS one 8:e66495.</w:t>
-      </w:r>
-    </w:p>
-    <w:bookmarkEnd w:id="27"/>
-    <w:bookmarkStart w:id="28" w:name="ref-chase_biodiversity_2020"/>
+    <w:bookmarkStart w:id="28" w:name="ref-gianluca_ch5_2022"/>
+    <w:p>
+      <w:pPr>
+        <w:pStyle w:val="Bibliography"/>
+      </w:pPr>
+      <w:hyperlink r:id="rId27">
+        <w:r>
+          <w:rPr>
+            <w:rStyle w:val="Hyperlink"/>
+          </w:rPr>
+          <w:t xml:space="preserve">Causal inference in experimental and observational methods</w:t>
+        </w:r>
+      </w:hyperlink>
+      <w:r>
+        <w:t xml:space="preserve">. 2022. Pages 69–94 Agent‐based models and causal inference. John Wiley &amp; Sons, Ltd.</w:t>
+      </w:r>
+    </w:p>
+    <w:bookmarkEnd w:id="28"/>
+    <w:bookmarkStart w:id="29" w:name="ref-chase_biodiversity_2020"/>
     <w:p>
       <w:pPr>
         <w:pStyle w:val="Bibliography"/>
@@ -816,8 +927,8 @@
         <w:t xml:space="preserve">Chase, J. M., A. Jeliazkov, E. Ladouceur, and D. S. Viana. 2020. Biodiversity conservation through the lens of metacommunity ecology. Annals of the New York Academy of Sciences 1469:86–104.</w:t>
       </w:r>
     </w:p>
-    <w:bookmarkEnd w:id="28"/>
-    <w:bookmarkStart w:id="30" w:name="ref-claudino_extinction_2015"/>
+    <w:bookmarkEnd w:id="29"/>
+    <w:bookmarkStart w:id="31" w:name="ref-claudino_extinction_2015"/>
     <w:p>
       <w:pPr>
         <w:pStyle w:val="Bibliography"/>
@@ -828,7 +939,7 @@
       <w:r>
         <w:t xml:space="preserve"> </w:t>
       </w:r>
-      <w:hyperlink r:id="rId29">
+      <w:hyperlink r:id="rId30">
         <w:r>
           <w:rPr>
             <w:rStyle w:val="Hyperlink"/>
@@ -840,8 +951,8 @@
         <w:t xml:space="preserve">. Ecological Complexity 21:150–155.</w:t>
       </w:r>
     </w:p>
-    <w:bookmarkEnd w:id="30"/>
-    <w:bookmarkStart w:id="31" w:name="ref-didham_rethinking_2012"/>
+    <w:bookmarkEnd w:id="31"/>
+    <w:bookmarkStart w:id="32" w:name="ref-didham_rethinking_2012"/>
     <w:p>
       <w:pPr>
         <w:pStyle w:val="Bibliography"/>
@@ -850,8 +961,8 @@
         <w:t xml:space="preserve">Didham, R. K., V. Kapos, and R. M. Ewers. 2012. Rethinking the conceptual foundations of habitat fragmentation research. Oikos 121:161–170.</w:t>
       </w:r>
     </w:p>
-    <w:bookmarkEnd w:id="31"/>
-    <w:bookmarkStart w:id="32" w:name="ref-fahrig_effects_2003"/>
+    <w:bookmarkEnd w:id="32"/>
+    <w:bookmarkStart w:id="33" w:name="ref-fahrig_effects_2003"/>
     <w:p>
       <w:pPr>
         <w:pStyle w:val="Bibliography"/>
@@ -860,8 +971,8 @@
         <w:t xml:space="preserve">Fahrig, L. 2003. Effects of habitat fragmentation on biodiversity. Annual review of ecology, evolution, and systematics 34:487–515.</w:t>
       </w:r>
     </w:p>
-    <w:bookmarkEnd w:id="32"/>
-    <w:bookmarkStart w:id="33" w:name="ref-fahrig_ecological_2017"/>
+    <w:bookmarkEnd w:id="33"/>
+    <w:bookmarkStart w:id="34" w:name="ref-fahrig_ecological_2017"/>
     <w:p>
       <w:pPr>
         <w:pStyle w:val="Bibliography"/>
@@ -870,8 +981,8 @@
         <w:t xml:space="preserve">Fahrig, L. 2017. Ecological responses to habitat fragmentation per se. Annual review of ecology, evolution, and systematics 48:1–23.</w:t>
       </w:r>
     </w:p>
-    <w:bookmarkEnd w:id="33"/>
-    <w:bookmarkStart w:id="34" w:name="ref-fahrig_habitat_2019"/>
+    <w:bookmarkEnd w:id="34"/>
+    <w:bookmarkStart w:id="35" w:name="ref-fahrig_habitat_2019"/>
     <w:p>
       <w:pPr>
         <w:pStyle w:val="Bibliography"/>
@@ -892,8 +1003,8 @@
         <w:t xml:space="preserve">long and tangled tale. Global ecology and biogeography 28:33–41.</w:t>
       </w:r>
     </w:p>
-    <w:bookmarkEnd w:id="34"/>
-    <w:bookmarkStart w:id="36" w:name="ref-fahrig_SLOSS2020"/>
+    <w:bookmarkEnd w:id="35"/>
+    <w:bookmarkStart w:id="37" w:name="ref-fahrig_SLOSS2020"/>
     <w:p>
       <w:pPr>
         <w:pStyle w:val="Bibliography"/>
@@ -904,7 +1015,7 @@
       <w:r>
         <w:t xml:space="preserve"> </w:t>
       </w:r>
-      <w:hyperlink r:id="rId35">
+      <w:hyperlink r:id="rId36">
         <w:r>
           <w:rPr>
             <w:rStyle w:val="Hyperlink"/>
@@ -916,8 +1027,8 @@
         <w:t xml:space="preserve"> Global Ecology and Biogeography 29:615–628.</w:t>
       </w:r>
     </w:p>
-    <w:bookmarkEnd w:id="36"/>
-    <w:bookmarkStart w:id="37" w:name="ref-fahrig2019habitatA"/>
+    <w:bookmarkEnd w:id="37"/>
+    <w:bookmarkStart w:id="38" w:name="ref-fahrig2019habitatA"/>
     <w:p>
       <w:pPr>
         <w:pStyle w:val="Bibliography"/>
@@ -926,8 +1037,8 @@
         <w:t xml:space="preserve">Fahrig, L., V. Arroyo-Rodrı́guez, J. R. Bennett, V. Boucher-Lalonde, E. Cazetta, D. J. Currie, F. Eigenbrod, A. T. Ford, S. P. Harrison, J. A. Jaeger, and others. 2019. Is habitat fragmentation bad for biodiversity? Biological Conservation 230:179–186.</w:t>
       </w:r>
     </w:p>
-    <w:bookmarkEnd w:id="37"/>
-    <w:bookmarkStart w:id="38" w:name="ref-fletcher2018habitat"/>
+    <w:bookmarkEnd w:id="38"/>
+    <w:bookmarkStart w:id="39" w:name="ref-fletcher2018habitat"/>
     <w:p>
       <w:pPr>
         <w:pStyle w:val="Bibliography"/>
@@ -936,8 +1047,8 @@
         <w:t xml:space="preserve">Fletcher Jr, R. J., R. K. Didham, C. Banks-Leite, J. Barlow, R. M. Ewers, J. Rosindell, R. D. Holt, A. Gonzalez, R. Pardini, E. I. Damschen, and others. 2018. Is habitat fragmentation good for biodiversity? Biological conservation 226:9–15.</w:t>
       </w:r>
     </w:p>
-    <w:bookmarkEnd w:id="38"/>
-    <w:bookmarkStart w:id="39" w:name="ref-gonccalves2025species"/>
+    <w:bookmarkEnd w:id="39"/>
+    <w:bookmarkStart w:id="40" w:name="ref-gonccalves2025species"/>
     <w:p>
       <w:pPr>
         <w:pStyle w:val="Bibliography"/>
@@ -946,8 +1057,8 @@
         <w:t xml:space="preserve">Gonçalves-Souza, T., J. M. Chase, N. M. Haddad, M. H. Vancine, R. K. Didham, F. L. Melo, M. A. Aizen, E. Bernard, A. G. Chiarello, D. Faria, and others. 2025. Species turnover does not rescue biodiversity in fragmented landscapes. Nature:1–5.</w:t>
       </w:r>
     </w:p>
-    <w:bookmarkEnd w:id="39"/>
-    <w:bookmarkStart w:id="40" w:name="ref-haddad_habitat_2015"/>
+    <w:bookmarkEnd w:id="40"/>
+    <w:bookmarkStart w:id="41" w:name="ref-haddad_habitat_2015"/>
     <w:p>
       <w:pPr>
         <w:pStyle w:val="Bibliography"/>
@@ -965,8 +1076,8 @@
         <w:t xml:space="preserve">’s ecosystems. Science advances 1:e1500052.</w:t>
       </w:r>
     </w:p>
-    <w:bookmarkEnd w:id="40"/>
-    <w:bookmarkStart w:id="41" w:name="ref-leibold2018metacommunity"/>
+    <w:bookmarkEnd w:id="41"/>
+    <w:bookmarkStart w:id="42" w:name="ref-leibold2018metacommunity"/>
     <w:p>
       <w:pPr>
         <w:pStyle w:val="Bibliography"/>
@@ -975,8 +1086,45 @@
         <w:t xml:space="preserve">Leibold, M. A., and J. M. Chase. 2018. Metacommunity ecology, volume 59. Princeton University Press.</w:t>
       </w:r>
     </w:p>
-    <w:bookmarkEnd w:id="41"/>
-    <w:bookmarkStart w:id="43" w:name="ref-Marshall2014"/>
+    <w:bookmarkEnd w:id="42"/>
+    <w:bookmarkStart w:id="43" w:name="ref-de_lima_how_2015"/>
+    <w:p>
+      <w:pPr>
+        <w:pStyle w:val="Bibliography"/>
+      </w:pPr>
+      <w:r>
+        <w:t xml:space="preserve">Lima, R. A. de, D. P. Mori, G. Pitta, M. O. Melito, C. Bello, L. F. Magnago, V. P. Zwiener, D. D. Saraiva, M. C. Marques, A. A. de Oliveira, and others. 2015. How much do we know about the endangered</w:t>
+      </w:r>
+      <w:r>
+        <w:t xml:space="preserve"> </w:t>
+      </w:r>
+      <w:r>
+        <w:t xml:space="preserve">Atlantic</w:t>
+      </w:r>
+      <w:r>
+        <w:t xml:space="preserve"> </w:t>
+      </w:r>
+      <w:r>
+        <w:t xml:space="preserve">Forest</w:t>
+      </w:r>
+      <w:r>
+        <w:t xml:space="preserve">?</w:t>
+      </w:r>
+      <w:r>
+        <w:t xml:space="preserve"> </w:t>
+      </w:r>
+      <w:r>
+        <w:t xml:space="preserve">Reviewing</w:t>
+      </w:r>
+      <w:r>
+        <w:t xml:space="preserve"> </w:t>
+      </w:r>
+      <w:r>
+        <w:t xml:space="preserve">nearly 70 years of information on tree community surveys. Biodiversity and Conservation 24:2135–2148.</w:t>
+      </w:r>
+    </w:p>
+    <w:bookmarkEnd w:id="43"/>
+    <w:bookmarkStart w:id="45" w:name="ref-Marshall2014"/>
     <w:p>
       <w:pPr>
         <w:pStyle w:val="Bibliography"/>
@@ -987,7 +1135,7 @@
       <w:r>
         <w:t xml:space="preserve"> </w:t>
       </w:r>
-      <w:hyperlink r:id="rId42">
+      <w:hyperlink r:id="rId44">
         <w:r>
           <w:rPr>
             <w:rStyle w:val="Hyperlink"/>
@@ -999,8 +1147,8 @@
         <w:t xml:space="preserve">. American Journal of Epidemiology 181:92–99.</w:t>
       </w:r>
     </w:p>
-    <w:bookmarkEnd w:id="43"/>
-    <w:bookmarkStart w:id="44" w:name="ref-may_dispersal_2012"/>
+    <w:bookmarkEnd w:id="45"/>
+    <w:bookmarkStart w:id="46" w:name="ref-may_dispersal_2012"/>
     <w:p>
       <w:pPr>
         <w:pStyle w:val="Bibliography"/>
@@ -1009,8 +1157,8 @@
         <w:t xml:space="preserve">May, F., I. Giladi, Y. Ziv, and F. Jeltsch. 2012. Dispersal and diversity–unifying scale-dependent relationships within the neutral theory. Oikos 121:942–951.</w:t>
       </w:r>
     </w:p>
-    <w:bookmarkEnd w:id="44"/>
-    <w:bookmarkStart w:id="46" w:name="ref-May2015"/>
+    <w:bookmarkEnd w:id="46"/>
+    <w:bookmarkStart w:id="48" w:name="ref-May2015"/>
     <w:p>
       <w:pPr>
         <w:pStyle w:val="Bibliography"/>
@@ -1021,7 +1169,7 @@
       <w:r>
         <w:t xml:space="preserve"> </w:t>
       </w:r>
-      <w:hyperlink r:id="rId45">
+      <w:hyperlink r:id="rId47">
         <w:r>
           <w:rPr>
             <w:rStyle w:val="Hyperlink"/>
@@ -1033,8 +1181,8 @@
         <w:t xml:space="preserve">. Proceedings of the Royal Society B: Biological Sciences 282:20141657.</w:t>
       </w:r>
     </w:p>
-    <w:bookmarkEnd w:id="46"/>
-    <w:bookmarkStart w:id="48" w:name="ref-may_abundance_2016"/>
+    <w:bookmarkEnd w:id="48"/>
+    <w:bookmarkStart w:id="50" w:name="ref-may_abundance_2016"/>
     <w:p>
       <w:pPr>
         <w:pStyle w:val="Bibliography"/>
@@ -1045,7 +1193,7 @@
       <w:r>
         <w:t xml:space="preserve"> </w:t>
       </w:r>
-      <w:hyperlink r:id="rId47">
+      <w:hyperlink r:id="rId49">
         <w:r>
           <w:rPr>
             <w:rStyle w:val="Hyperlink"/>
@@ -1057,8 +1205,8 @@
         <w:t xml:space="preserve"> Global Ecology and Biogeography 25:575–585.</w:t>
       </w:r>
     </w:p>
-    <w:bookmarkEnd w:id="48"/>
-    <w:bookmarkStart w:id="50" w:name="ref-McGill2010"/>
+    <w:bookmarkEnd w:id="50"/>
+    <w:bookmarkStart w:id="52" w:name="ref-McGill2010"/>
     <w:p>
       <w:pPr>
         <w:pStyle w:val="Bibliography"/>
@@ -1069,7 +1217,7 @@
       <w:r>
         <w:t xml:space="preserve"> </w:t>
       </w:r>
-      <w:hyperlink r:id="rId49">
+      <w:hyperlink r:id="rId51">
         <w:r>
           <w:rPr>
             <w:rStyle w:val="Hyperlink"/>
@@ -1081,8 +1229,8 @@
         <w:t xml:space="preserve">. Ecology Letters 13:627–642.</w:t>
       </w:r>
     </w:p>
-    <w:bookmarkEnd w:id="50"/>
-    <w:bookmarkStart w:id="51" w:name="ref-miller2019does"/>
+    <w:bookmarkEnd w:id="52"/>
+    <w:bookmarkStart w:id="53" w:name="ref-miller2019does"/>
     <w:p>
       <w:pPr>
         <w:pStyle w:val="Bibliography"/>
@@ -1091,8 +1239,8 @@
         <w:t xml:space="preserve">Miller-Rushing, A. J., R. B. Primack, V. Devictor, R. T. Corlett, G. S. Cumming, R. Loyola, B. Maas, and L. Pejchar. 2019. How does habitat fragmentation affect biodiversity? A controversial question at the core of conservation biology. Biological Conservation 232:271–273.</w:t>
       </w:r>
     </w:p>
-    <w:bookmarkEnd w:id="51"/>
-    <w:bookmarkStart w:id="52" w:name="ref-pearl2016causal"/>
+    <w:bookmarkEnd w:id="53"/>
+    <w:bookmarkStart w:id="54" w:name="ref-pearl2016causal"/>
     <w:p>
       <w:pPr>
         <w:pStyle w:val="Bibliography"/>
@@ -1101,8 +1249,8 @@
         <w:t xml:space="preserve">Pearl, J., M. Glymour, and N. P. Jewell. 2016. Causal inference in statistics: A primer. John Wiley &amp; Sons.</w:t>
       </w:r>
     </w:p>
-    <w:bookmarkEnd w:id="52"/>
-    <w:bookmarkStart w:id="53" w:name="ref-puttker2020indirect"/>
+    <w:bookmarkEnd w:id="54"/>
+    <w:bookmarkStart w:id="55" w:name="ref-puttker2020indirect"/>
     <w:p>
       <w:pPr>
         <w:pStyle w:val="Bibliography"/>
@@ -1111,8 +1259,8 @@
         <w:t xml:space="preserve">Püttker, T., R. Crouzeilles, M. Almeida-Gomes, M. Schmoeller, D. Maurenza, H. Alves-Pinto, R. Pardini, M. V. Vieira, C. Banks-Leite, C. R. Fonseca, and others. 2020. Indirect effects of habitat loss via habitat fragmentation: A cross-taxa analysis of forest-dependent species. Biological Conservation 241:108368.</w:t>
       </w:r>
     </w:p>
-    <w:bookmarkEnd w:id="53"/>
-    <w:bookmarkStart w:id="55" w:name="ref-riva_banskleite2024"/>
+    <w:bookmarkEnd w:id="55"/>
+    <w:bookmarkStart w:id="57" w:name="ref-riva_banskleite2024"/>
     <w:p>
       <w:pPr>
         <w:pStyle w:val="Bibliography"/>
@@ -1123,7 +1271,7 @@
       <w:r>
         <w:t xml:space="preserve"> </w:t>
       </w:r>
-      <w:hyperlink r:id="rId54">
+      <w:hyperlink r:id="rId56">
         <w:r>
           <w:rPr>
             <w:rStyle w:val="Hyperlink"/>
@@ -1135,8 +1283,18 @@
         <w:t xml:space="preserve">. Ecology Letters 27:e14459.</w:t>
       </w:r>
     </w:p>
-    <w:bookmarkEnd w:id="55"/>
-    <w:bookmarkStart w:id="56" w:name="ref-rosindell_coalescence_2008"/>
+    <w:bookmarkEnd w:id="57"/>
+    <w:bookmarkStart w:id="58" w:name="ref-rosindell2013universal"/>
+    <w:p>
+      <w:pPr>
+        <w:pStyle w:val="Bibliography"/>
+      </w:pPr>
+      <w:r>
+        <w:t xml:space="preserve">Rosindell, J., and S. J. Cornell. 2013. Universal scaling of species-abundance distributions across multiple scales. Oikos 122:1101–1111.</w:t>
+      </w:r>
+    </w:p>
+    <w:bookmarkEnd w:id="58"/>
+    <w:bookmarkStart w:id="59" w:name="ref-rosindell_coalescence_2008"/>
     <w:p>
       <w:pPr>
         <w:pStyle w:val="Bibliography"/>
@@ -1145,8 +1303,18 @@
         <w:t xml:space="preserve">Rosindell, J., Y. Wong, and R. S. Etienne. 2008. A coalescence approach to spatial neutral ecology. Ecological Informatics 3:259–271.</w:t>
       </w:r>
     </w:p>
-    <w:bookmarkEnd w:id="56"/>
-    <w:bookmarkStart w:id="57" w:name="ref-thompson_pycoalescence_2020"/>
+    <w:bookmarkEnd w:id="59"/>
+    <w:bookmarkStart w:id="60" w:name="ref-mapbiomas"/>
+    <w:p>
+      <w:pPr>
+        <w:pStyle w:val="Bibliography"/>
+      </w:pPr>
+      <w:r>
+        <w:t xml:space="preserve">Souza Jr, C. M., J. Z. Shimbo, M. R. Rosa, L. L. Parente, A. A. Alencar, B. F. Rudorff, H. Hasenack, M. Matsumoto, L. G. Ferreira, P. W. Souza-Filho, and others. 2020. Reconstructing three decades of land use and land cover changes in brazilian biomes with landsat archive and earth engine. Remote Sensing 12:2735.</w:t>
+      </w:r>
+    </w:p>
+    <w:bookmarkEnd w:id="60"/>
+    <w:bookmarkStart w:id="61" w:name="ref-thompson_pycoalescence_2020"/>
     <w:p>
       <w:pPr>
         <w:pStyle w:val="Bibliography"/>
@@ -1167,8 +1335,8 @@
         <w:t xml:space="preserve">for simulating spatially explicit neutral models of biodiversity. Methods in Ecology and Evolution 11:1237–1246.</w:t>
       </w:r>
     </w:p>
-    <w:bookmarkEnd w:id="57"/>
-    <w:bookmarkStart w:id="58" w:name="ref-valente2023toward"/>
+    <w:bookmarkEnd w:id="61"/>
+    <w:bookmarkStart w:id="62" w:name="ref-valente2023toward"/>
     <w:p>
       <w:pPr>
         <w:pStyle w:val="Bibliography"/>
@@ -1177,8 +1345,8 @@
         <w:t xml:space="preserve">Valente, J. J., D. G. Gannon, J. Hightower, H. Kim, K. G. Leimberger, R. Macedo, J. S. Rousseau, M. J. Weldy, R. A. Zitomer, L. Fahrig, and others. 2023. Toward conciliation in the habitat fragmentation and biodiversity debate. Landscape Ecology 38:2717–2730.</w:t>
       </w:r>
     </w:p>
-    <w:bookmarkEnd w:id="58"/>
-    <w:bookmarkStart w:id="59" w:name="ref-vancine2024atlantic"/>
+    <w:bookmarkEnd w:id="62"/>
+    <w:bookmarkStart w:id="63" w:name="ref-vancine2024atlantic"/>
     <w:p>
       <w:pPr>
         <w:pStyle w:val="Bibliography"/>
@@ -1187,8 +1355,8 @@
         <w:t xml:space="preserve">Vancine, M. H., R. L. Muylaert, B. B. Niebuhr, J. E. de Faria Oshima, V. Tonetti, R. Bernardo, C. De Angelo, M. R. Rosa, C. H. Grohmann, and M. C. Ribeiro. 2024. The atlantic forest of south america: Spatiotemporal dynamics of the vegetation and implications for conservation. Biological Conservation 291:110499.</w:t>
       </w:r>
     </w:p>
-    <w:bookmarkEnd w:id="59"/>
-    <w:bookmarkStart w:id="60" w:name="ref-villard_beyond_2014"/>
+    <w:bookmarkEnd w:id="63"/>
+    <w:bookmarkStart w:id="64" w:name="ref-villard_beyond_2014"/>
     <w:p>
       <w:pPr>
         <w:pStyle w:val="Bibliography"/>
@@ -1197,10 +1365,10 @@
         <w:t xml:space="preserve">Villard, M.-A., and J. P. Metzger. 2014. Beyond the fragmentation debate: A conceptual model to predict when habitat configuration really matters. Journal of Applied Ecology 51:309–318.</w:t>
       </w:r>
     </w:p>
-    <w:bookmarkEnd w:id="60"/>
-    <w:bookmarkEnd w:id="61"/>
-    <w:bookmarkEnd w:id="62"/>
-    <w:bookmarkEnd w:id="63"/>
+    <w:bookmarkEnd w:id="64"/>
+    <w:bookmarkEnd w:id="65"/>
+    <w:bookmarkEnd w:id="66"/>
+    <w:bookmarkEnd w:id="67"/>
     <w:sectPr/>
   </w:body>
 </w:document>
@@ -1307,8 +1475,114 @@
       </w:pPr>
     </w:lvl>
   </w:abstractNum>
+  <w:abstractNum w:abstractNumId="991">
+    <w:nsid w:val="0000A991"/>
+    <w:multiLevelType w:val="multilevel"/>
+    <w:lvl w:ilvl="0">
+      <w:numFmt w:val="bullet"/>
+      <w:lvlText w:val=""/>
+      <w:lvlJc w:val="left"/>
+      <w:pPr>
+        <w:ind w:left="720" w:hanging="360"/>
+      </w:pPr>
+      <w:rPr>
+        <w:rFonts w:ascii="Symbol" w:hAnsi="Symbol" w:cs="Symbol" w:hint="default"/>
+      </w:rPr>
+    </w:lvl>
+    <w:lvl w:ilvl="1">
+      <w:numFmt w:val="bullet"/>
+      <w:lvlText w:val="o"/>
+      <w:lvlJc w:val="left"/>
+      <w:pPr>
+        <w:ind w:left="1440" w:hanging="360"/>
+      </w:pPr>
+      <w:rPr>
+        <w:rFonts w:ascii="Courier New" w:hAnsi="Courier New" w:cs="Courier New" w:hint="default"/>
+      </w:rPr>
+    </w:lvl>
+    <w:lvl w:ilvl="2">
+      <w:numFmt w:val="bullet"/>
+      <w:lvlText w:val=""/>
+      <w:lvlJc w:val="left"/>
+      <w:pPr>
+        <w:ind w:left="2160" w:hanging="360"/>
+      </w:pPr>
+      <w:rPr>
+        <w:rFonts w:ascii="Wingdings" w:hAnsi="Wingdings" w:cs="Wingdings" w:hint="default"/>
+      </w:rPr>
+    </w:lvl>
+    <w:lvl w:ilvl="3">
+      <w:numFmt w:val="bullet"/>
+      <w:lvlText w:val=""/>
+      <w:lvlJc w:val="left"/>
+      <w:pPr>
+        <w:ind w:left="2880" w:hanging="360"/>
+      </w:pPr>
+      <w:rPr>
+        <w:rFonts w:ascii="Symbol" w:hAnsi="Symbol" w:cs="Symbol" w:hint="default"/>
+      </w:rPr>
+    </w:lvl>
+    <w:lvl w:ilvl="4">
+      <w:numFmt w:val="bullet"/>
+      <w:lvlText w:val="o"/>
+      <w:lvlJc w:val="left"/>
+      <w:pPr>
+        <w:ind w:left="3600" w:hanging="360"/>
+      </w:pPr>
+      <w:rPr>
+        <w:rFonts w:ascii="Courier New" w:hAnsi="Courier New" w:cs="Courier New" w:hint="default"/>
+      </w:rPr>
+    </w:lvl>
+    <w:lvl w:ilvl="5">
+      <w:numFmt w:val="bullet"/>
+      <w:lvlText w:val=""/>
+      <w:lvlJc w:val="left"/>
+      <w:pPr>
+        <w:ind w:left="4320" w:hanging="360"/>
+      </w:pPr>
+      <w:rPr>
+        <w:rFonts w:ascii="Wingdings" w:hAnsi="Wingdings" w:cs="Wingdings" w:hint="default"/>
+      </w:rPr>
+    </w:lvl>
+    <w:lvl w:ilvl="6">
+      <w:numFmt w:val="bullet"/>
+      <w:lvlText w:val=""/>
+      <w:lvlJc w:val="left"/>
+      <w:pPr>
+        <w:ind w:left="5040" w:hanging="360"/>
+      </w:pPr>
+      <w:rPr>
+        <w:rFonts w:ascii="Symbol" w:hAnsi="Symbol" w:cs="Symbol" w:hint="default"/>
+      </w:rPr>
+    </w:lvl>
+    <w:lvl w:ilvl="7">
+      <w:numFmt w:val="bullet"/>
+      <w:lvlText w:val="o"/>
+      <w:lvlJc w:val="left"/>
+      <w:pPr>
+        <w:ind w:left="5760" w:hanging="360"/>
+      </w:pPr>
+      <w:rPr>
+        <w:rFonts w:ascii="Courier New" w:hAnsi="Courier New" w:cs="Courier New" w:hint="default"/>
+      </w:rPr>
+    </w:lvl>
+    <w:lvl w:ilvl="8">
+      <w:numFmt w:val="bullet"/>
+      <w:lvlText w:val=""/>
+      <w:lvlJc w:val="left"/>
+      <w:pPr>
+        <w:ind w:left="6480" w:hanging="360"/>
+      </w:pPr>
+      <w:rPr>
+        <w:rFonts w:ascii="Wingdings" w:hAnsi="Wingdings" w:cs="Wingdings" w:hint="default"/>
+      </w:rPr>
+    </w:lvl>
+  </w:abstractNum>
   <w:num w:numId="1000">
     <w:abstractNumId w:val="990"/>
+  </w:num>
+  <w:num w:numId="1001">
+    <w:abstractNumId w:val="991"/>
   </w:num>
 </w:numbering>
 </file>

</xml_diff>